<commit_message>
finished basic analysis, output results to file
</commit_message>
<xml_diff>
--- a/Data Analysis (Excel).docx
+++ b/Data Analysis (Excel).docx
@@ -80,16 +80,7 @@
           <w:color w:val="000000"/>
           <w:szCs w:val="20"/>
         </w:rPr>
-        <w:t xml:space="preserve">What's the total charged </w:t>
-      </w:r>
-      <w:bookmarkStart w:id="0" w:name="_GoBack"/>
-      <w:r>
-        <w:rPr>
-          <w:rFonts w:eastAsia="Times New Roman" w:cstheme="minorHAnsi"/>
-          <w:color w:val="000000"/>
-          <w:szCs w:val="20"/>
-        </w:rPr>
-        <w:t>over this time period?</w:t>
+        <w:t>What's the total charged over this time period?</w:t>
       </w:r>
     </w:p>
     <w:p>
@@ -132,16 +123,7 @@
           <w:color w:val="000000"/>
           <w:szCs w:val="20"/>
         </w:rPr>
-        <w:t>What's the most popular h</w:t>
-      </w:r>
-      <w:bookmarkEnd w:id="0"/>
-      <w:r>
-        <w:rPr>
-          <w:rFonts w:eastAsia="Times New Roman" w:cstheme="minorHAnsi"/>
-          <w:color w:val="000000"/>
-          <w:szCs w:val="20"/>
-        </w:rPr>
-        <w:t>andset model?</w:t>
+        <w:t>What's the most popular handset model?</w:t>
       </w:r>
     </w:p>
     <w:p>
@@ -450,48 +432,8 @@
         </w:rPr>
         <w:t>).</w:t>
       </w:r>
-    </w:p>
-    <w:p>
-      <w:pPr>
-        <w:pStyle w:val="ListParagraph"/>
-        <w:numPr>
-          <w:ilvl w:val="0"/>
-          <w:numId w:val="9"/>
-        </w:numPr>
-        <w:shd w:val="clear" w:color="auto" w:fill="FFFFFF"/>
-        <w:tabs>
-          <w:tab w:val="left" w:pos="916"/>
-          <w:tab w:val="left" w:pos="1832"/>
-          <w:tab w:val="left" w:pos="2748"/>
-          <w:tab w:val="left" w:pos="3664"/>
-          <w:tab w:val="left" w:pos="4580"/>
-          <w:tab w:val="left" w:pos="5496"/>
-          <w:tab w:val="left" w:pos="6412"/>
-          <w:tab w:val="left" w:pos="7328"/>
-          <w:tab w:val="left" w:pos="8244"/>
-          <w:tab w:val="left" w:pos="9160"/>
-          <w:tab w:val="left" w:pos="10076"/>
-          <w:tab w:val="left" w:pos="10992"/>
-          <w:tab w:val="left" w:pos="11908"/>
-          <w:tab w:val="left" w:pos="12824"/>
-          <w:tab w:val="left" w:pos="13740"/>
-          <w:tab w:val="left" w:pos="14656"/>
-        </w:tabs>
-        <w:spacing w:after="0" w:line="312" w:lineRule="auto"/>
-        <w:rPr>
-          <w:rFonts w:eastAsia="Times New Roman" w:cstheme="minorHAnsi"/>
-          <w:color w:val="000000"/>
-          <w:szCs w:val="20"/>
-        </w:rPr>
-      </w:pPr>
-      <w:r>
-        <w:rPr>
-          <w:rFonts w:eastAsia="Times New Roman" w:cstheme="minorHAnsi"/>
-          <w:color w:val="000000"/>
-          <w:szCs w:val="20"/>
-        </w:rPr>
-        <w:t>SMS transactions don’t have a charge</w:t>
-      </w:r>
+      <w:bookmarkStart w:id="0" w:name="_GoBack"/>
+      <w:bookmarkEnd w:id="0"/>
     </w:p>
     <w:p>
       <w:pPr>
@@ -636,13 +578,14 @@
         <w:tblLook w:val="04A0" w:firstRow="1" w:lastRow="0" w:firstColumn="1" w:lastColumn="0" w:noHBand="0" w:noVBand="1"/>
       </w:tblPr>
       <w:tblGrid>
-        <w:gridCol w:w="3595"/>
-        <w:gridCol w:w="5755"/>
+        <w:gridCol w:w="3888"/>
+        <w:gridCol w:w="5462"/>
       </w:tblGrid>
       <w:tr>
         <w:tc>
           <w:tcPr>
-            <w:tcW w:w="3595" w:type="dxa"/>
+            <w:tcW w:w="3888" w:type="dxa"/>
+            <w:vAlign w:val="center"/>
           </w:tcPr>
           <w:p>
             <w:r>
@@ -652,7 +595,8 @@
         </w:tc>
         <w:tc>
           <w:tcPr>
-            <w:tcW w:w="5755" w:type="dxa"/>
+            <w:tcW w:w="5462" w:type="dxa"/>
+            <w:vAlign w:val="center"/>
           </w:tcPr>
           <w:p>
             <w:r>
@@ -660,16 +604,11 @@
             </w:r>
           </w:p>
           <w:p>
-            <w:pPr>
-              <w:pStyle w:val="ListParagraph"/>
-              <w:numPr>
-                <w:ilvl w:val="0"/>
-                <w:numId w:val="4"/>
-              </w:numPr>
-              <w:ind w:left="342" w:hanging="215"/>
-            </w:pPr>
             <w:r>
-              <w:t>Represents 1134 contacts made (1036 calls and 98 SMS)</w:t>
+              <w:t>(</w:t>
+            </w:r>
+            <w:r>
+              <w:t>Represents 1036 calls and 98 SMS)</w:t>
             </w:r>
           </w:p>
         </w:tc>
@@ -677,7 +616,8 @@
       <w:tr>
         <w:tc>
           <w:tcPr>
-            <w:tcW w:w="3595" w:type="dxa"/>
+            <w:tcW w:w="3888" w:type="dxa"/>
+            <w:vAlign w:val="center"/>
           </w:tcPr>
           <w:p>
             <w:r>
@@ -687,11 +627,15 @@
         </w:tc>
         <w:tc>
           <w:tcPr>
-            <w:tcW w:w="5755" w:type="dxa"/>
+            <w:tcW w:w="5462" w:type="dxa"/>
+            <w:vAlign w:val="center"/>
           </w:tcPr>
           <w:p>
             <w:r>
-              <w:t>Motorola-C113 with 33 handsets out of 98 handsets with a model number</w:t>
+              <w:t xml:space="preserve">Motorola-C113 with 33 handsets </w:t>
+            </w:r>
+            <w:r>
+              <w:t>(out of 98 handsets with a model name/number)</w:t>
             </w:r>
           </w:p>
         </w:tc>
@@ -699,7 +643,8 @@
       <w:tr>
         <w:tc>
           <w:tcPr>
-            <w:tcW w:w="3595" w:type="dxa"/>
+            <w:tcW w:w="3888" w:type="dxa"/>
+            <w:vAlign w:val="center"/>
           </w:tcPr>
           <w:p>
             <w:r>
@@ -715,37 +660,32 @@
         </w:tc>
         <w:tc>
           <w:tcPr>
-            <w:tcW w:w="5755" w:type="dxa"/>
+            <w:tcW w:w="5462" w:type="dxa"/>
+            <w:vAlign w:val="center"/>
           </w:tcPr>
           <w:p>
             <w:r>
               <w:t>0.96</w:t>
             </w:r>
+            <w:r>
+              <w:t xml:space="preserve">  </w:t>
+            </w:r>
           </w:p>
           <w:p>
-            <w:pPr>
-              <w:pStyle w:val="ListParagraph"/>
-              <w:numPr>
-                <w:ilvl w:val="0"/>
-                <w:numId w:val="4"/>
-              </w:numPr>
-              <w:ind w:left="342" w:hanging="215"/>
-            </w:pPr>
+            <w:r>
+              <w:t>(</w:t>
+            </w:r>
             <w:r>
               <w:t>Total number of balance inquiries = 96</w:t>
             </w:r>
-          </w:p>
-          <w:p>
-            <w:pPr>
-              <w:pStyle w:val="ListParagraph"/>
-              <w:numPr>
-                <w:ilvl w:val="0"/>
-                <w:numId w:val="4"/>
-              </w:numPr>
-              <w:ind w:left="342" w:hanging="215"/>
-            </w:pPr>
+            <w:r>
+              <w:t xml:space="preserve">, </w:t>
+            </w:r>
             <w:r>
               <w:t>Number of people = 100</w:t>
+            </w:r>
+            <w:r>
+              <w:t>)</w:t>
             </w:r>
           </w:p>
         </w:tc>
@@ -753,7 +693,8 @@
       <w:tr>
         <w:tc>
           <w:tcPr>
-            <w:tcW w:w="3595" w:type="dxa"/>
+            <w:tcW w:w="3888" w:type="dxa"/>
+            <w:vAlign w:val="center"/>
           </w:tcPr>
           <w:p>
             <w:r>
@@ -763,22 +704,24 @@
               <w:t>luding</w:t>
             </w:r>
             <w:r>
-              <w:t xml:space="preserve"> incoming and outgoing)</w:t>
+              <w:t xml:space="preserve"> incoming and outgoing</w:t>
+            </w:r>
+            <w:r>
+              <w:t xml:space="preserve"> calls</w:t>
+            </w:r>
+            <w:r>
+              <w:t>)</w:t>
             </w:r>
           </w:p>
         </w:tc>
         <w:tc>
           <w:tcPr>
-            <w:tcW w:w="5755" w:type="dxa"/>
+            <w:tcW w:w="5462" w:type="dxa"/>
+            <w:vAlign w:val="center"/>
           </w:tcPr>
           <w:p>
             <w:r>
               <w:t>20.72 Calls</w:t>
-            </w:r>
-          </w:p>
-          <w:p>
-            <w:r>
-              <w:t>22.68 Calls + SMS</w:t>
             </w:r>
           </w:p>
         </w:tc>
@@ -786,7 +729,8 @@
       <w:tr>
         <w:tc>
           <w:tcPr>
-            <w:tcW w:w="3595" w:type="dxa"/>
+            <w:tcW w:w="3888" w:type="dxa"/>
+            <w:vAlign w:val="center"/>
           </w:tcPr>
           <w:p>
             <w:r>
@@ -796,11 +740,15 @@
         </w:tc>
         <w:tc>
           <w:tcPr>
-            <w:tcW w:w="5755" w:type="dxa"/>
+            <w:tcW w:w="5462" w:type="dxa"/>
+            <w:vAlign w:val="center"/>
           </w:tcPr>
           <w:p>
             <w:r>
-              <w:t>#5 Nokia-1200</w:t>
+              <w:t xml:space="preserve">#5: </w:t>
+            </w:r>
+            <w:r>
+              <w:t>Nokia-1200</w:t>
             </w:r>
           </w:p>
           <w:p>
@@ -814,79 +762,20 @@
             <w:r>
               <w:t>Asymmetry</w:t>
             </w:r>
-          </w:p>
-          <w:p>
-            <w:pPr>
-              <w:pStyle w:val="ListParagraph"/>
-              <w:numPr>
-                <w:ilvl w:val="0"/>
-                <w:numId w:val="4"/>
-              </w:numPr>
-              <w:ind w:left="342" w:hanging="215"/>
-            </w:pPr>
+            <w:r>
+              <w:t xml:space="preserve"> = </w:t>
+            </w:r>
             <w:r>
               <w:t>–</w:t>
             </w:r>
             <w:r>
-              <w:t xml:space="preserve">33 = 33 more </w:t>
+              <w:t xml:space="preserve">27 </w:t>
             </w:r>
             <w:r>
-              <w:t>contacts (</w:t>
+              <w:sym w:font="Wingdings" w:char="F0E8"/>
             </w:r>
             <w:r>
-              <w:t>calls + SMS</w:t>
-            </w:r>
-            <w:r>
-              <w:t>)</w:t>
-            </w:r>
-            <w:r>
-              <w:t xml:space="preserve"> </w:t>
-            </w:r>
-            <w:r>
-              <w:t xml:space="preserve">received </w:t>
-            </w:r>
-            <w:r>
-              <w:t>than made</w:t>
-            </w:r>
-          </w:p>
-          <w:p>
-            <w:pPr>
-              <w:pStyle w:val="ListParagraph"/>
-              <w:numPr>
-                <w:ilvl w:val="0"/>
-                <w:numId w:val="4"/>
-              </w:numPr>
-              <w:ind w:left="342" w:hanging="215"/>
-            </w:pPr>
-            <w:r>
-              <w:t>–</w:t>
-            </w:r>
-            <w:r>
-              <w:t xml:space="preserve">27 = </w:t>
-            </w:r>
-            <w:r>
-              <w:t>2</w:t>
-            </w:r>
-            <w:r>
-              <w:t>7 more</w:t>
-            </w:r>
-            <w:r>
-              <w:t xml:space="preserve"> contacts (</w:t>
-            </w:r>
-            <w:r>
-              <w:t>calls</w:t>
-            </w:r>
-            <w:r>
-              <w:t xml:space="preserve"> only)</w:t>
-            </w:r>
-            <w:r>
-              <w:t xml:space="preserve"> </w:t>
-            </w:r>
-            <w:r>
-              <w:t xml:space="preserve">received </w:t>
-            </w:r>
-            <w:r>
-              <w:t>than made</w:t>
+              <w:t xml:space="preserve"> Person #5 made 10 calls and received 37 calls</w:t>
             </w:r>
           </w:p>
         </w:tc>
@@ -901,10 +790,27 @@
           <w:b/>
         </w:rPr>
       </w:pPr>
-      <w:r>
+    </w:p>
+    <w:p>
+      <w:pPr>
+        <w:jc w:val="center"/>
         <w:rPr>
           <w:b/>
         </w:rPr>
+      </w:pPr>
+    </w:p>
+    <w:p>
+      <w:pPr>
+        <w:jc w:val="center"/>
+        <w:rPr>
+          <w:b/>
+        </w:rPr>
+      </w:pPr>
+      <w:r>
+        <w:rPr>
+          <w:b/>
+        </w:rPr>
+        <w:lastRenderedPageBreak/>
         <w:t>Additional Analysis</w:t>
       </w:r>
     </w:p>
@@ -923,7 +829,6 @@
         <w:rPr>
           <w:b/>
         </w:rPr>
-        <w:lastRenderedPageBreak/>
         <w:t>Charges</w:t>
       </w:r>
       <w:r>
@@ -950,9 +855,47 @@
     <w:p>
       <w:pPr>
         <w:pStyle w:val="ListParagraph"/>
+      </w:pPr>
+      <w:r>
         <w:rPr>
           <w:b/>
         </w:rPr>
+        <w:t>[</w:t>
+      </w:r>
+      <w:proofErr w:type="spellStart"/>
+      <w:r>
+        <w:rPr>
+          <w:b/>
+        </w:rPr>
+        <w:t>DataFrame</w:t>
+      </w:r>
+      <w:proofErr w:type="spellEnd"/>
+      <w:r>
+        <w:rPr>
+          <w:b/>
+        </w:rPr>
+        <w:t xml:space="preserve">: </w:t>
+      </w:r>
+      <w:proofErr w:type="spellStart"/>
+      <w:r>
+        <w:t>LineID</w:t>
+      </w:r>
+      <w:proofErr w:type="spellEnd"/>
+      <w:r>
+        <w:t xml:space="preserve">, Total Charge] where charge is associated with </w:t>
+      </w:r>
+      <w:proofErr w:type="spellStart"/>
+      <w:r>
+        <w:t>LineID.From</w:t>
+      </w:r>
+      <w:proofErr w:type="spellEnd"/>
+    </w:p>
+    <w:p>
+      <w:pPr>
+        <w:pStyle w:val="ListParagraph"/>
+        <w:rPr>
+          <w:b/>
+        </w:rPr>
       </w:pPr>
     </w:p>
     <w:p>
@@ -1006,7 +949,10 @@
         <w:pStyle w:val="ListParagraph"/>
       </w:pPr>
       <w:r>
-        <w:t xml:space="preserve">CV = 0.7 </w:t>
+        <w:t>Coefficient of Variation</w:t>
+      </w:r>
+      <w:r>
+        <w:t xml:space="preserve"> = 0.7 </w:t>
       </w:r>
       <w:r>
         <w:sym w:font="Wingdings" w:char="F0E8"/>
@@ -1117,6 +1063,11 @@
     </w:p>
     <w:p>
       <w:pPr>
+        <w:pStyle w:val="ListParagraph"/>
+        <w:numPr>
+          <w:ilvl w:val="0"/>
+          <w:numId w:val="5"/>
+        </w:numPr>
         <w:rPr>
           <w:b/>
         </w:rPr>
@@ -1131,6 +1082,7 @@
         <w:rPr>
           <w:b/>
         </w:rPr>
+        <w:lastRenderedPageBreak/>
         <w:t>Handsets</w:t>
       </w:r>
     </w:p>
@@ -1361,6 +1313,7 @@
         <w:rPr>
           <w:b/>
         </w:rPr>
+        <w:lastRenderedPageBreak/>
         <w:t>Transactions</w:t>
       </w:r>
       <w:r>
@@ -1373,7 +1326,19 @@
         <w:rPr>
           <w:b/>
         </w:rPr>
-        <w:t>ransactions made)</w:t>
+        <w:t xml:space="preserve">ransactions </w:t>
+      </w:r>
+      <w:r>
+        <w:rPr>
+          <w:b/>
+        </w:rPr>
+        <w:t>initiated</w:t>
+      </w:r>
+      <w:r>
+        <w:rPr>
+          <w:b/>
+        </w:rPr>
+        <w:t>)</w:t>
       </w:r>
     </w:p>
     <w:p>
@@ -1681,7 +1646,7 @@
           <w:noProof/>
         </w:rPr>
         <w:drawing>
-          <wp:inline distT="0" distB="0" distL="0" distR="0" wp14:anchorId="32A2F16E" wp14:editId="017442E6">
+          <wp:inline distT="0" distB="0" distL="0" distR="0" wp14:anchorId="32A2F16E" wp14:editId="68F8DA61">
             <wp:extent cx="5499364" cy="2369820"/>
             <wp:effectExtent l="0" t="0" r="25400" b="11430"/>
             <wp:docPr id="2" name="Chart 2"/>
@@ -1736,6 +1701,7 @@
         <w:rPr>
           <w:b/>
         </w:rPr>
+        <w:lastRenderedPageBreak/>
         <w:t>Calls</w:t>
       </w:r>
     </w:p>
@@ -1827,9 +1793,9 @@
           <w:noProof/>
         </w:rPr>
         <w:drawing>
-          <wp:inline distT="0" distB="0" distL="0" distR="0" wp14:anchorId="07CADADA" wp14:editId="7A2A25E4">
+          <wp:inline distT="0" distB="0" distL="0" distR="0" wp14:anchorId="07CADADA" wp14:editId="6E68851E">
             <wp:extent cx="5935980" cy="2926080"/>
-            <wp:effectExtent l="0" t="0" r="7620" b="7620"/>
+            <wp:effectExtent l="0" t="0" r="26670" b="26670"/>
             <wp:docPr id="4" name="Chart 4"/>
             <wp:cNvGraphicFramePr/>
             <a:graphic xmlns:a="http://schemas.openxmlformats.org/drawingml/2006/main">
@@ -1923,10 +1889,10 @@
           <w:noProof/>
         </w:rPr>
         <w:drawing>
-          <wp:inline distT="0" distB="0" distL="0" distR="0" wp14:anchorId="03B45319" wp14:editId="4276C9C1">
-            <wp:extent cx="5943600" cy="2061210"/>
-            <wp:effectExtent l="0" t="0" r="0" b="15240"/>
-            <wp:docPr id="6" name="Chart 6"/>
+          <wp:inline distT="0" distB="0" distL="0" distR="0" wp14:anchorId="30777B50" wp14:editId="67CE486C">
+            <wp:extent cx="5943600" cy="2040255"/>
+            <wp:effectExtent l="0" t="0" r="19050" b="17145"/>
+            <wp:docPr id="17" name="Chart 17"/>
             <wp:cNvGraphicFramePr/>
             <a:graphic xmlns:a="http://schemas.openxmlformats.org/drawingml/2006/main">
               <a:graphicData uri="http://schemas.openxmlformats.org/drawingml/2006/chart">
@@ -1964,6 +1930,7 @@
         <w:rPr>
           <w:u w:val="single"/>
         </w:rPr>
+        <w:lastRenderedPageBreak/>
         <w:t>By Duration and Time of Day</w:t>
       </w:r>
     </w:p>
@@ -2042,32 +2009,61 @@
         <w:rPr>
           <w:u w:val="single"/>
         </w:rPr>
-        <w:t>Correlations between Duration/Call and # Calls by Time of Day</w:t>
-      </w:r>
-    </w:p>
-    <w:p>
-      <w:pPr>
-        <w:pStyle w:val="ListParagraph"/>
-      </w:pPr>
-      <w:r>
-        <w:t xml:space="preserve">(Expected) Number of calls and Duration of calls had a slight negative correlation (-0.24) </w:t>
-      </w:r>
-    </w:p>
-    <w:p>
-      <w:pPr>
-        <w:pStyle w:val="ListParagraph"/>
-      </w:pPr>
-      <w:r>
-        <w:t>(Expected) There were times of day with longer call durations (e.g. 6-8PM)</w:t>
-      </w:r>
-    </w:p>
-    <w:p>
-      <w:pPr>
-        <w:pStyle w:val="ListParagraph"/>
-      </w:pPr>
-      <w:r>
-        <w:t>(Unexpected) There were times (e.g. 12-1AM) when I did not expect to see longer call durations</w:t>
-      </w:r>
+        <w:t>Is there any correlation between Durati</w:t>
+      </w:r>
+      <w:r>
+        <w:rPr>
+          <w:u w:val="single"/>
+        </w:rPr>
+        <w:t>on per Call and Number of Calls – Hour of Day?</w:t>
+      </w:r>
+    </w:p>
+    <w:p>
+      <w:pPr>
+        <w:pStyle w:val="ListParagraph"/>
+      </w:pPr>
+      <w:r>
+        <w:t xml:space="preserve">(Expected) </w:t>
+      </w:r>
+      <w:r>
+        <w:t xml:space="preserve">Duration per Call and </w:t>
+      </w:r>
+      <w:r>
+        <w:t xml:space="preserve">Number of calls had a slight negative correlation (-0.24) </w:t>
+      </w:r>
+    </w:p>
+    <w:p>
+      <w:pPr>
+        <w:pStyle w:val="ListParagraph"/>
+      </w:pPr>
+      <w:r>
+        <w:t>(Expected) There were times of day with longer call durations (e.g. 6-8</w:t>
+      </w:r>
+      <w:r>
+        <w:t xml:space="preserve"> </w:t>
+      </w:r>
+      <w:r>
+        <w:t>PM)</w:t>
+      </w:r>
+    </w:p>
+    <w:p>
+      <w:pPr>
+        <w:pStyle w:val="ListParagraph"/>
+      </w:pPr>
+      <w:r>
+        <w:t>(Unexpected) There were times (e.g. 12-1</w:t>
+      </w:r>
+      <w:r>
+        <w:t xml:space="preserve"> </w:t>
+      </w:r>
+      <w:r>
+        <w:t>AM) when I did not expect to see longer call durations</w:t>
+      </w:r>
+    </w:p>
+    <w:p>
+      <w:pPr>
+        <w:pStyle w:val="ListParagraph"/>
+      </w:pPr>
     </w:p>
     <w:p>
       <w:pPr>
@@ -2082,10 +2078,10 @@
           <w:noProof/>
         </w:rPr>
         <w:drawing>
-          <wp:inline distT="0" distB="0" distL="0" distR="0" wp14:anchorId="1C13F97E" wp14:editId="5F1A305E">
-            <wp:extent cx="5715000" cy="3242163"/>
-            <wp:effectExtent l="0" t="0" r="19050" b="15875"/>
-            <wp:docPr id="21" name="Chart 21"/>
+          <wp:inline distT="0" distB="0" distL="0" distR="0" wp14:anchorId="63C5EB7F" wp14:editId="21159E1C">
+            <wp:extent cx="5627077" cy="3094416"/>
+            <wp:effectExtent l="0" t="0" r="12065" b="10795"/>
+            <wp:docPr id="9" name="Chart 9"/>
             <wp:cNvGraphicFramePr/>
             <a:graphic xmlns:a="http://schemas.openxmlformats.org/drawingml/2006/main">
               <a:graphicData uri="http://schemas.openxmlformats.org/drawingml/2006/chart">
@@ -2098,72 +2094,19 @@
     </w:p>
     <w:p>
       <w:pPr>
-        <w:ind w:left="720"/>
-        <w:rPr>
-          <w:u w:val="single"/>
-        </w:rPr>
-      </w:pPr>
-      <w:r>
-        <w:rPr>
-          <w:b/>
-        </w:rPr>
-        <w:br w:type="page"/>
-      </w:r>
-      <w:r>
-        <w:rPr>
-          <w:u w:val="single"/>
-        </w:rPr>
-        <w:t>Correlation between Duration/Call and # Calls by Day of Week</w:t>
-      </w:r>
-    </w:p>
-    <w:p>
-      <w:pPr>
-        <w:pStyle w:val="ListParagraph"/>
-      </w:pPr>
-      <w:r>
-        <w:t>Very slight positive correlation (0.06)</w:t>
-      </w:r>
-    </w:p>
-    <w:p>
-      <w:pPr>
-        <w:pStyle w:val="ListParagraph"/>
-      </w:pPr>
-      <w:r>
-        <w:t xml:space="preserve">(Unexpected) Saturday and Sunday moved in opposite directions. Expected more calls and saw more calls. Expected longer duration/call and only saw this with Sunday. </w:t>
-      </w:r>
-    </w:p>
-    <w:p>
-      <w:pPr>
-        <w:pStyle w:val="ListParagraph"/>
-      </w:pPr>
-      <w:r>
-        <w:t>Difficult to explain movements across the weekdays</w:t>
-      </w:r>
-    </w:p>
-    <w:p>
-      <w:pPr>
+        <w:pStyle w:val="ListParagraph"/>
         <w:ind w:left="360"/>
-        <w:rPr>
-          <w:b/>
-        </w:rPr>
-      </w:pPr>
-    </w:p>
-    <w:p>
-      <w:pPr>
-        <w:ind w:left="360"/>
-        <w:rPr>
-          <w:b/>
-        </w:rPr>
       </w:pPr>
       <w:r>
         <w:rPr>
           <w:noProof/>
         </w:rPr>
+        <w:lastRenderedPageBreak/>
         <w:drawing>
-          <wp:inline distT="0" distB="0" distL="0" distR="0" wp14:anchorId="1FD200EB" wp14:editId="2FD783EC">
-            <wp:extent cx="5943600" cy="3566160"/>
-            <wp:effectExtent l="0" t="0" r="19050" b="15240"/>
-            <wp:docPr id="23" name="Chart 23"/>
+          <wp:inline distT="0" distB="0" distL="0" distR="0" wp14:anchorId="7FE2B102" wp14:editId="5032059D">
+            <wp:extent cx="5677319" cy="2699368"/>
+            <wp:effectExtent l="0" t="0" r="19050" b="25400"/>
+            <wp:docPr id="12" name="Chart 12"/>
             <wp:cNvGraphicFramePr/>
             <a:graphic xmlns:a="http://schemas.openxmlformats.org/drawingml/2006/main">
               <a:graphicData uri="http://schemas.openxmlformats.org/drawingml/2006/chart">
@@ -2176,6 +2119,81 @@
     </w:p>
     <w:p>
       <w:pPr>
+        <w:ind w:left="720"/>
+        <w:rPr>
+          <w:u w:val="single"/>
+        </w:rPr>
+      </w:pPr>
+    </w:p>
+    <w:p>
+      <w:pPr>
+        <w:ind w:left="720"/>
+        <w:rPr>
+          <w:u w:val="single"/>
+        </w:rPr>
+      </w:pPr>
+      <w:r>
+        <w:rPr>
+          <w:u w:val="single"/>
+        </w:rPr>
+        <w:t>Is there any correlation between Duration per Call and Number of Calls – Day of Week?</w:t>
+      </w:r>
+    </w:p>
+    <w:p>
+      <w:pPr>
+        <w:pStyle w:val="ListParagraph"/>
+      </w:pPr>
+      <w:r>
+        <w:t>(Expected) Duration per Call and Number of Calls had a negative correlation (-.33)</w:t>
+      </w:r>
+    </w:p>
+    <w:p>
+      <w:pPr>
+        <w:pStyle w:val="ListParagraph"/>
+      </w:pPr>
+      <w:r>
+        <w:t xml:space="preserve">(Unexpected) Saturday and Sunday moved in opposite directions. </w:t>
+      </w:r>
+      <w:r>
+        <w:t>I expected to see more calls and did see more calls. I expected to see longer durations per call but only saw this on Sunday.</w:t>
+      </w:r>
+    </w:p>
+    <w:p>
+      <w:pPr>
+        <w:pStyle w:val="ListParagraph"/>
+      </w:pPr>
+      <w:r>
+        <w:t>It is difficult to explain any movements across the weekdays</w:t>
+      </w:r>
+    </w:p>
+    <w:p>
+      <w:pPr>
+        <w:ind w:left="360"/>
+        <w:rPr>
+          <w:b/>
+        </w:rPr>
+      </w:pPr>
+      <w:r>
+        <w:rPr>
+          <w:noProof/>
+        </w:rPr>
+        <w:drawing>
+          <wp:inline distT="0" distB="0" distL="0" distR="0" wp14:anchorId="5AE64CE3" wp14:editId="1BA4A8FB">
+            <wp:extent cx="5943600" cy="2445385"/>
+            <wp:effectExtent l="0" t="0" r="19050" b="12065"/>
+            <wp:docPr id="19" name="Chart 19"/>
+            <wp:cNvGraphicFramePr/>
+            <a:graphic xmlns:a="http://schemas.openxmlformats.org/drawingml/2006/main">
+              <a:graphicData uri="http://schemas.openxmlformats.org/drawingml/2006/chart">
+                <c:chart xmlns:c="http://schemas.openxmlformats.org/drawingml/2006/chart" xmlns:r="http://schemas.openxmlformats.org/officeDocument/2006/relationships" r:id="rId17"/>
+              </a:graphicData>
+            </a:graphic>
+          </wp:inline>
+        </w:drawing>
+      </w:r>
+    </w:p>
+    <w:p>
+      <w:pPr>
         <w:rPr>
           <w:b/>
         </w:rPr>
@@ -2331,7 +2349,7 @@
             <wp:cNvGraphicFramePr/>
             <a:graphic xmlns:a="http://schemas.openxmlformats.org/drawingml/2006/main">
               <a:graphicData uri="http://schemas.openxmlformats.org/drawingml/2006/chart">
-                <c:chart xmlns:c="http://schemas.openxmlformats.org/drawingml/2006/chart" xmlns:r="http://schemas.openxmlformats.org/officeDocument/2006/relationships" r:id="rId17"/>
+                <c:chart xmlns:c="http://schemas.openxmlformats.org/drawingml/2006/chart" xmlns:r="http://schemas.openxmlformats.org/officeDocument/2006/relationships" r:id="rId18"/>
               </a:graphicData>
             </a:graphic>
           </wp:inline>
@@ -2459,7 +2477,7 @@
             <wp:cNvGraphicFramePr/>
             <a:graphic xmlns:a="http://schemas.openxmlformats.org/drawingml/2006/main">
               <a:graphicData uri="http://schemas.openxmlformats.org/drawingml/2006/chart">
-                <c:chart xmlns:c="http://schemas.openxmlformats.org/drawingml/2006/chart" xmlns:r="http://schemas.openxmlformats.org/officeDocument/2006/relationships" r:id="rId18"/>
+                <c:chart xmlns:c="http://schemas.openxmlformats.org/drawingml/2006/chart" xmlns:r="http://schemas.openxmlformats.org/officeDocument/2006/relationships" r:id="rId19"/>
               </a:graphicData>
             </a:graphic>
           </wp:inline>
@@ -2480,19 +2498,6 @@
     </w:p>
     <w:p>
       <w:pPr>
-        <w:rPr>
-          <w:b/>
-        </w:rPr>
-      </w:pPr>
-      <w:r>
-        <w:rPr>
-          <w:b/>
-        </w:rPr>
-        <w:br w:type="page"/>
-      </w:r>
-    </w:p>
-    <w:p>
-      <w:pPr>
         <w:pStyle w:val="ListParagraph"/>
         <w:numPr>
           <w:ilvl w:val="0"/>
@@ -2507,6 +2512,7 @@
         <w:rPr>
           <w:b/>
         </w:rPr>
+        <w:lastRenderedPageBreak/>
         <w:t>Topups</w:t>
       </w:r>
       <w:proofErr w:type="spellEnd"/>
@@ -2603,7 +2609,7 @@
             <wp:cNvGraphicFramePr/>
             <a:graphic xmlns:a="http://schemas.openxmlformats.org/drawingml/2006/main">
               <a:graphicData uri="http://schemas.openxmlformats.org/drawingml/2006/chart">
-                <c:chart xmlns:c="http://schemas.openxmlformats.org/drawingml/2006/chart" xmlns:r="http://schemas.openxmlformats.org/officeDocument/2006/relationships" r:id="rId19"/>
+                <c:chart xmlns:c="http://schemas.openxmlformats.org/drawingml/2006/chart" xmlns:r="http://schemas.openxmlformats.org/officeDocument/2006/relationships" r:id="rId20"/>
               </a:graphicData>
             </a:graphic>
           </wp:inline>
@@ -3450,7 +3456,7 @@
   <w:abstractNum w:abstractNumId="7">
     <w:nsid w:val="687E7DE4"/>
     <w:multiLevelType w:val="hybridMultilevel"/>
-    <w:tmpl w:val="E77AF55C"/>
+    <w:tmpl w:val="DE50604C"/>
     <w:lvl w:ilvl="0" w:tplc="0409000F">
       <w:start w:val="1"/>
       <w:numFmt w:val="decimal"/>
@@ -4538,6 +4544,565 @@
       <c:style val="2"/>
     </mc:Fallback>
   </mc:AlternateContent>
+  <c:clrMapOvr bg1="lt1" tx1="dk1" bg2="lt2" tx2="dk2" accent1="accent1" accent2="accent2" accent3="accent3" accent4="accent4" accent5="accent5" accent6="accent6" hlink="hlink" folHlink="folHlink"/>
+  <c:chart>
+    <c:autoTitleDeleted val="0"/>
+    <c:plotArea>
+      <c:layout/>
+      <c:barChart>
+        <c:barDir val="col"/>
+        <c:grouping val="clustered"/>
+        <c:varyColors val="0"/>
+        <c:ser>
+          <c:idx val="4"/>
+          <c:order val="1"/>
+          <c:tx>
+            <c:strRef>
+              <c:f>'Call Duration Day of Week'!$W$3</c:f>
+              <c:strCache>
+                <c:ptCount val="1"/>
+                <c:pt idx="0">
+                  <c:v>Duration per Call (Deviation from Mean)</c:v>
+                </c:pt>
+              </c:strCache>
+            </c:strRef>
+          </c:tx>
+          <c:spPr>
+            <a:solidFill>
+              <a:schemeClr val="accent3"/>
+            </a:solidFill>
+          </c:spPr>
+          <c:invertIfNegative val="0"/>
+          <c:dLbls>
+            <c:dLbl>
+              <c:idx val="0"/>
+              <c:layout>
+                <c:manualLayout>
+                  <c:x val="-0.00213872820689674"/>
+                  <c:y val="0.0905788323507891"/>
+                </c:manualLayout>
+              </c:layout>
+              <c:dLblPos val="outEnd"/>
+              <c:showLegendKey val="0"/>
+              <c:showVal val="1"/>
+              <c:showCatName val="0"/>
+              <c:showSerName val="0"/>
+              <c:showPercent val="0"/>
+              <c:showBubbleSize val="0"/>
+              <c:extLst>
+                <c:ext xmlns:c15="http://schemas.microsoft.com/office/drawing/2012/chart" uri="{CE6537A1-D6FC-4f65-9D91-7224C49458BB}"/>
+              </c:extLst>
+            </c:dLbl>
+            <c:dLbl>
+              <c:idx val="2"/>
+              <c:layout>
+                <c:manualLayout>
+                  <c:x val="0.0"/>
+                  <c:y val="0.0798316174497247"/>
+                </c:manualLayout>
+              </c:layout>
+              <c:dLblPos val="outEnd"/>
+              <c:showLegendKey val="0"/>
+              <c:showVal val="1"/>
+              <c:showCatName val="0"/>
+              <c:showSerName val="0"/>
+              <c:showPercent val="0"/>
+              <c:showBubbleSize val="0"/>
+              <c:extLst>
+                <c:ext xmlns:c15="http://schemas.microsoft.com/office/drawing/2012/chart" uri="{CE6537A1-D6FC-4f65-9D91-7224C49458BB}"/>
+              </c:extLst>
+            </c:dLbl>
+            <c:dLbl>
+              <c:idx val="3"/>
+              <c:layout>
+                <c:manualLayout>
+                  <c:x val="-0.0213855981636002"/>
+                  <c:y val="0.115327200691085"/>
+                </c:manualLayout>
+              </c:layout>
+              <c:spPr/>
+              <c:txPr>
+                <a:bodyPr/>
+                <a:lstStyle/>
+                <a:p>
+                  <a:pPr>
+                    <a:defRPr sz="1100" b="0"/>
+                  </a:pPr>
+                  <a:endParaRPr lang="en-US"/>
+                </a:p>
+              </c:txPr>
+              <c:dLblPos val="outEnd"/>
+              <c:showLegendKey val="0"/>
+              <c:showVal val="1"/>
+              <c:showCatName val="0"/>
+              <c:showSerName val="0"/>
+              <c:showPercent val="0"/>
+              <c:showBubbleSize val="0"/>
+              <c:extLst>
+                <c:ext xmlns:c15="http://schemas.microsoft.com/office/drawing/2012/chart" uri="{CE6537A1-D6FC-4f65-9D91-7224C49458BB}"/>
+              </c:extLst>
+            </c:dLbl>
+            <c:dLbl>
+              <c:idx val="4"/>
+              <c:layout>
+                <c:manualLayout>
+                  <c:x val="0.0342169570617602"/>
+                  <c:y val="0.12816471830061"/>
+                </c:manualLayout>
+              </c:layout>
+              <c:dLblPos val="outEnd"/>
+              <c:showLegendKey val="0"/>
+              <c:showVal val="1"/>
+              <c:showCatName val="0"/>
+              <c:showSerName val="0"/>
+              <c:showPercent val="0"/>
+              <c:showBubbleSize val="0"/>
+              <c:extLst>
+                <c:ext xmlns:c15="http://schemas.microsoft.com/office/drawing/2012/chart" uri="{CE6537A1-D6FC-4f65-9D91-7224C49458BB}"/>
+              </c:extLst>
+            </c:dLbl>
+            <c:spPr>
+              <a:noFill/>
+              <a:ln>
+                <a:noFill/>
+              </a:ln>
+              <a:effectLst/>
+            </c:spPr>
+            <c:txPr>
+              <a:bodyPr/>
+              <a:lstStyle/>
+              <a:p>
+                <a:pPr>
+                  <a:defRPr sz="1200" b="0"/>
+                </a:pPr>
+                <a:endParaRPr lang="en-US"/>
+              </a:p>
+            </c:txPr>
+            <c:dLblPos val="ctr"/>
+            <c:showLegendKey val="0"/>
+            <c:showVal val="1"/>
+            <c:showCatName val="0"/>
+            <c:showSerName val="0"/>
+            <c:showPercent val="0"/>
+            <c:showBubbleSize val="0"/>
+            <c:showLeaderLines val="0"/>
+            <c:extLst>
+              <c:ext xmlns:c15="http://schemas.microsoft.com/office/drawing/2012/chart" uri="{CE6537A1-D6FC-4f65-9D91-7224C49458BB}">
+                <c15:showLeaderLines val="0"/>
+              </c:ext>
+            </c:extLst>
+          </c:dLbls>
+          <c:cat>
+            <c:strRef>
+              <c:f>'Call Duration Day of Week'!$R$4:$R$10</c:f>
+              <c:strCache>
+                <c:ptCount val="7"/>
+                <c:pt idx="0">
+                  <c:v>Saturday</c:v>
+                </c:pt>
+                <c:pt idx="1">
+                  <c:v>Sunday</c:v>
+                </c:pt>
+                <c:pt idx="2">
+                  <c:v>Monday</c:v>
+                </c:pt>
+                <c:pt idx="3">
+                  <c:v>Tuesday</c:v>
+                </c:pt>
+                <c:pt idx="4">
+                  <c:v>Wednesday</c:v>
+                </c:pt>
+                <c:pt idx="5">
+                  <c:v>Thursday</c:v>
+                </c:pt>
+                <c:pt idx="6">
+                  <c:v>Friday</c:v>
+                </c:pt>
+              </c:strCache>
+            </c:strRef>
+          </c:cat>
+          <c:val>
+            <c:numRef>
+              <c:f>'Call Duration Day of Week'!$W$4:$W$10</c:f>
+              <c:numCache>
+                <c:formatCode>0</c:formatCode>
+                <c:ptCount val="7"/>
+                <c:pt idx="0">
+                  <c:v>-48.50398074838552</c:v>
+                </c:pt>
+                <c:pt idx="1">
+                  <c:v>21.75657400264487</c:v>
+                </c:pt>
+                <c:pt idx="2">
+                  <c:v>9.33066661841457</c:v>
+                </c:pt>
+                <c:pt idx="3">
+                  <c:v>-17.38616236483432</c:v>
+                </c:pt>
+                <c:pt idx="4">
+                  <c:v>-21.1237451462913</c:v>
+                </c:pt>
+                <c:pt idx="5">
+                  <c:v>50.22539278474318</c:v>
+                </c:pt>
+                <c:pt idx="6">
+                  <c:v>5.70125485370869</c:v>
+                </c:pt>
+              </c:numCache>
+            </c:numRef>
+          </c:val>
+        </c:ser>
+        <c:dLbls>
+          <c:showLegendKey val="0"/>
+          <c:showVal val="0"/>
+          <c:showCatName val="0"/>
+          <c:showSerName val="0"/>
+          <c:showPercent val="0"/>
+          <c:showBubbleSize val="0"/>
+        </c:dLbls>
+        <c:gapWidth val="150"/>
+        <c:axId val="-1662269248"/>
+        <c:axId val="-1662220048"/>
+      </c:barChart>
+      <c:lineChart>
+        <c:grouping val="standard"/>
+        <c:varyColors val="0"/>
+        <c:ser>
+          <c:idx val="3"/>
+          <c:order val="0"/>
+          <c:tx>
+            <c:strRef>
+              <c:f>'Call Duration Day of Week'!$V$3</c:f>
+              <c:strCache>
+                <c:ptCount val="1"/>
+                <c:pt idx="0">
+                  <c:v>Number of Calls (Deviation from Mean)</c:v>
+                </c:pt>
+              </c:strCache>
+            </c:strRef>
+          </c:tx>
+          <c:spPr>
+            <a:ln>
+              <a:solidFill>
+                <a:srgbClr val="002060"/>
+              </a:solidFill>
+            </a:ln>
+          </c:spPr>
+          <c:marker>
+            <c:symbol val="none"/>
+          </c:marker>
+          <c:dLbls>
+            <c:dLbl>
+              <c:idx val="4"/>
+              <c:layout>
+                <c:manualLayout>
+                  <c:x val="-0.0292561718499518"/>
+                  <c:y val="0.107339185365189"/>
+                </c:manualLayout>
+              </c:layout>
+              <c:dLblPos val="r"/>
+              <c:showLegendKey val="0"/>
+              <c:showVal val="1"/>
+              <c:showCatName val="0"/>
+              <c:showSerName val="0"/>
+              <c:showPercent val="0"/>
+              <c:showBubbleSize val="0"/>
+              <c:extLst>
+                <c:ext xmlns:c15="http://schemas.microsoft.com/office/drawing/2012/chart" uri="{CE6537A1-D6FC-4f65-9D91-7224C49458BB}"/>
+              </c:extLst>
+            </c:dLbl>
+            <c:dLbl>
+              <c:idx val="5"/>
+              <c:layout>
+                <c:manualLayout>
+                  <c:x val="-0.0351099320779931"/>
+                  <c:y val="0.081194698747613"/>
+                </c:manualLayout>
+              </c:layout>
+              <c:dLblPos val="r"/>
+              <c:showLegendKey val="0"/>
+              <c:showVal val="1"/>
+              <c:showCatName val="0"/>
+              <c:showSerName val="0"/>
+              <c:showPercent val="0"/>
+              <c:showBubbleSize val="0"/>
+              <c:extLst>
+                <c:ext xmlns:c15="http://schemas.microsoft.com/office/drawing/2012/chart" uri="{CE6537A1-D6FC-4f65-9D91-7224C49458BB}"/>
+              </c:extLst>
+            </c:dLbl>
+            <c:dLbl>
+              <c:idx val="6"/>
+              <c:layout>
+                <c:manualLayout>
+                  <c:x val="-0.0351099320779931"/>
+                  <c:y val="0.0345758500496371"/>
+                </c:manualLayout>
+              </c:layout>
+              <c:dLblPos val="r"/>
+              <c:showLegendKey val="0"/>
+              <c:showVal val="1"/>
+              <c:showCatName val="0"/>
+              <c:showSerName val="0"/>
+              <c:showPercent val="0"/>
+              <c:showBubbleSize val="0"/>
+              <c:extLst>
+                <c:ext xmlns:c15="http://schemas.microsoft.com/office/drawing/2012/chart" uri="{CE6537A1-D6FC-4f65-9D91-7224C49458BB}"/>
+              </c:extLst>
+            </c:dLbl>
+            <c:spPr>
+              <a:noFill/>
+              <a:ln>
+                <a:noFill/>
+              </a:ln>
+              <a:effectLst/>
+            </c:spPr>
+            <c:txPr>
+              <a:bodyPr/>
+              <a:lstStyle/>
+              <a:p>
+                <a:pPr>
+                  <a:defRPr sz="1200" b="0">
+                    <a:solidFill>
+                      <a:srgbClr val="002060"/>
+                    </a:solidFill>
+                  </a:defRPr>
+                </a:pPr>
+                <a:endParaRPr lang="en-US"/>
+              </a:p>
+            </c:txPr>
+            <c:dLblPos val="t"/>
+            <c:showLegendKey val="0"/>
+            <c:showVal val="1"/>
+            <c:showCatName val="0"/>
+            <c:showSerName val="0"/>
+            <c:showPercent val="0"/>
+            <c:showBubbleSize val="0"/>
+            <c:showLeaderLines val="0"/>
+            <c:extLst>
+              <c:ext xmlns:c15="http://schemas.microsoft.com/office/drawing/2012/chart" uri="{CE6537A1-D6FC-4f65-9D91-7224C49458BB}">
+                <c15:showLeaderLines val="0"/>
+              </c:ext>
+            </c:extLst>
+          </c:dLbls>
+          <c:cat>
+            <c:strRef>
+              <c:f>'Call Duration Day of Week'!$R$4:$R$10</c:f>
+              <c:strCache>
+                <c:ptCount val="7"/>
+                <c:pt idx="0">
+                  <c:v>Saturday</c:v>
+                </c:pt>
+                <c:pt idx="1">
+                  <c:v>Sunday</c:v>
+                </c:pt>
+                <c:pt idx="2">
+                  <c:v>Monday</c:v>
+                </c:pt>
+                <c:pt idx="3">
+                  <c:v>Tuesday</c:v>
+                </c:pt>
+                <c:pt idx="4">
+                  <c:v>Wednesday</c:v>
+                </c:pt>
+                <c:pt idx="5">
+                  <c:v>Thursday</c:v>
+                </c:pt>
+                <c:pt idx="6">
+                  <c:v>Friday</c:v>
+                </c:pt>
+              </c:strCache>
+            </c:strRef>
+          </c:cat>
+          <c:val>
+            <c:numRef>
+              <c:f>'Call Duration Day of Week'!$V$4:$V$10</c:f>
+              <c:numCache>
+                <c:formatCode>General</c:formatCode>
+                <c:ptCount val="7"/>
+                <c:pt idx="0">
+                  <c:v>43.0</c:v>
+                </c:pt>
+                <c:pt idx="1">
+                  <c:v>40.0</c:v>
+                </c:pt>
+                <c:pt idx="2">
+                  <c:v>22.0</c:v>
+                </c:pt>
+                <c:pt idx="3">
+                  <c:v>3.0</c:v>
+                </c:pt>
+                <c:pt idx="4">
+                  <c:v>-28.0</c:v>
+                </c:pt>
+                <c:pt idx="5">
+                  <c:v>-32.0</c:v>
+                </c:pt>
+                <c:pt idx="6">
+                  <c:v>-48.0</c:v>
+                </c:pt>
+              </c:numCache>
+            </c:numRef>
+          </c:val>
+          <c:smooth val="0"/>
+        </c:ser>
+        <c:dLbls>
+          <c:showLegendKey val="0"/>
+          <c:showVal val="0"/>
+          <c:showCatName val="0"/>
+          <c:showSerName val="0"/>
+          <c:showPercent val="0"/>
+          <c:showBubbleSize val="0"/>
+        </c:dLbls>
+        <c:marker val="1"/>
+        <c:smooth val="0"/>
+        <c:axId val="-1662212016"/>
+        <c:axId val="-1662215776"/>
+      </c:lineChart>
+      <c:catAx>
+        <c:axId val="-1662269248"/>
+        <c:scaling>
+          <c:orientation val="minMax"/>
+        </c:scaling>
+        <c:delete val="0"/>
+        <c:axPos val="b"/>
+        <c:numFmt formatCode="General" sourceLinked="0"/>
+        <c:majorTickMark val="out"/>
+        <c:minorTickMark val="none"/>
+        <c:tickLblPos val="nextTo"/>
+        <c:txPr>
+          <a:bodyPr rot="-5400000"/>
+          <a:lstStyle/>
+          <a:p>
+            <a:pPr>
+              <a:defRPr sz="1000">
+                <a:solidFill>
+                  <a:schemeClr val="tx1"/>
+                </a:solidFill>
+              </a:defRPr>
+            </a:pPr>
+            <a:endParaRPr lang="en-US"/>
+          </a:p>
+        </c:txPr>
+        <c:crossAx val="-1662220048"/>
+        <c:crosses val="autoZero"/>
+        <c:auto val="1"/>
+        <c:lblAlgn val="ctr"/>
+        <c:lblOffset val="100"/>
+        <c:noMultiLvlLbl val="0"/>
+      </c:catAx>
+      <c:valAx>
+        <c:axId val="-1662220048"/>
+        <c:scaling>
+          <c:orientation val="minMax"/>
+        </c:scaling>
+        <c:delete val="0"/>
+        <c:axPos val="l"/>
+        <c:majorGridlines/>
+        <c:title>
+          <c:tx>
+            <c:rich>
+              <a:bodyPr rot="-5400000" vert="horz"/>
+              <a:lstStyle/>
+              <a:p>
+                <a:pPr>
+                  <a:defRPr/>
+                </a:pPr>
+                <a:r>
+                  <a:rPr lang="en-US"/>
+                  <a:t>Duration per Call (Deviation from Mean)</a:t>
+                </a:r>
+              </a:p>
+            </c:rich>
+          </c:tx>
+          <c:overlay val="0"/>
+        </c:title>
+        <c:numFmt formatCode="0" sourceLinked="1"/>
+        <c:majorTickMark val="out"/>
+        <c:minorTickMark val="none"/>
+        <c:tickLblPos val="nextTo"/>
+        <c:crossAx val="-1662269248"/>
+        <c:crosses val="autoZero"/>
+        <c:crossBetween val="between"/>
+      </c:valAx>
+      <c:valAx>
+        <c:axId val="-1662215776"/>
+        <c:scaling>
+          <c:orientation val="minMax"/>
+        </c:scaling>
+        <c:delete val="0"/>
+        <c:axPos val="r"/>
+        <c:title>
+          <c:tx>
+            <c:rich>
+              <a:bodyPr rot="-5400000" vert="horz"/>
+              <a:lstStyle/>
+              <a:p>
+                <a:pPr>
+                  <a:defRPr/>
+                </a:pPr>
+                <a:r>
+                  <a:rPr lang="en-US"/>
+                  <a:t>Number of Calls (Deviation from Mean)</a:t>
+                </a:r>
+              </a:p>
+            </c:rich>
+          </c:tx>
+          <c:overlay val="0"/>
+        </c:title>
+        <c:numFmt formatCode="General" sourceLinked="1"/>
+        <c:majorTickMark val="out"/>
+        <c:minorTickMark val="none"/>
+        <c:tickLblPos val="nextTo"/>
+        <c:crossAx val="-1662212016"/>
+        <c:crosses val="max"/>
+        <c:crossBetween val="between"/>
+      </c:valAx>
+      <c:catAx>
+        <c:axId val="-1662212016"/>
+        <c:scaling>
+          <c:orientation val="minMax"/>
+        </c:scaling>
+        <c:delete val="1"/>
+        <c:axPos val="b"/>
+        <c:numFmt formatCode="General" sourceLinked="0"/>
+        <c:majorTickMark val="out"/>
+        <c:minorTickMark val="none"/>
+        <c:tickLblPos val="nextTo"/>
+        <c:crossAx val="-1662215776"/>
+        <c:crosses val="autoZero"/>
+        <c:auto val="1"/>
+        <c:lblAlgn val="ctr"/>
+        <c:lblOffset val="100"/>
+        <c:noMultiLvlLbl val="0"/>
+      </c:catAx>
+    </c:plotArea>
+    <c:legend>
+      <c:legendPos val="b"/>
+      <c:overlay val="0"/>
+    </c:legend>
+    <c:plotVisOnly val="1"/>
+    <c:dispBlanksAs val="gap"/>
+    <c:showDLblsOverMax val="0"/>
+  </c:chart>
+  <c:externalData r:id="rId2">
+    <c:autoUpdate val="0"/>
+  </c:externalData>
+</c:chartSpace>
+</file>
+
+<file path=word/charts/chart11.xml><?xml version="1.0" encoding="utf-8"?>
+<c:chartSpace xmlns:c="http://schemas.openxmlformats.org/drawingml/2006/chart" xmlns:a="http://schemas.openxmlformats.org/drawingml/2006/main" xmlns:r="http://schemas.openxmlformats.org/officeDocument/2006/relationships">
+  <c:date1904 val="0"/>
+  <c:lang val="en-US"/>
+  <c:roundedCorners val="0"/>
+  <mc:AlternateContent xmlns:mc="http://schemas.openxmlformats.org/markup-compatibility/2006">
+    <mc:Choice xmlns:c14="http://schemas.microsoft.com/office/drawing/2007/8/2/chart" Requires="c14">
+      <c14:style val="102"/>
+    </mc:Choice>
+    <mc:Fallback>
+      <c:style val="2"/>
+    </mc:Fallback>
+  </mc:AlternateContent>
   <c:chart>
     <c:title>
       <c:tx>
@@ -4700,11 +5265,11 @@
           <c:showBubbleSize val="0"/>
         </c:dLbls>
         <c:gapWidth val="150"/>
-        <c:axId val="-1734909360"/>
-        <c:axId val="-1735234960"/>
+        <c:axId val="-1662186816"/>
+        <c:axId val="-1662184336"/>
       </c:barChart>
       <c:catAx>
-        <c:axId val="-1734909360"/>
+        <c:axId val="-1662186816"/>
         <c:scaling>
           <c:orientation val="minMax"/>
         </c:scaling>
@@ -4714,7 +5279,7 @@
         <c:majorTickMark val="out"/>
         <c:minorTickMark val="none"/>
         <c:tickLblPos val="nextTo"/>
-        <c:crossAx val="-1735234960"/>
+        <c:crossAx val="-1662184336"/>
         <c:crosses val="autoZero"/>
         <c:auto val="1"/>
         <c:lblAlgn val="ctr"/>
@@ -4722,7 +5287,7 @@
         <c:noMultiLvlLbl val="0"/>
       </c:catAx>
       <c:valAx>
-        <c:axId val="-1735234960"/>
+        <c:axId val="-1662184336"/>
         <c:scaling>
           <c:orientation val="minMax"/>
         </c:scaling>
@@ -4744,7 +5309,7 @@
         <c:majorTickMark val="out"/>
         <c:minorTickMark val="none"/>
         <c:tickLblPos val="nextTo"/>
-        <c:crossAx val="-1734909360"/>
+        <c:crossAx val="-1662186816"/>
         <c:crosses val="autoZero"/>
         <c:crossBetween val="between"/>
       </c:valAx>
@@ -4759,7 +5324,7 @@
 </c:chartSpace>
 </file>
 
-<file path=word/charts/chart11.xml><?xml version="1.0" encoding="utf-8"?>
+<file path=word/charts/chart12.xml><?xml version="1.0" encoding="utf-8"?>
 <c:chartSpace xmlns:c="http://schemas.openxmlformats.org/drawingml/2006/chart" xmlns:a="http://schemas.openxmlformats.org/drawingml/2006/main" xmlns:r="http://schemas.openxmlformats.org/officeDocument/2006/relationships">
   <c:date1904 val="0"/>
   <c:lang val="en-US"/>
@@ -4934,11 +5499,11 @@
           <c:showBubbleSize val="0"/>
         </c:dLbls>
         <c:gapWidth val="150"/>
-        <c:axId val="-1732664160"/>
-        <c:axId val="-1732662800"/>
+        <c:axId val="-1663096304"/>
+        <c:axId val="-1663094256"/>
       </c:barChart>
       <c:catAx>
-        <c:axId val="-1732664160"/>
+        <c:axId val="-1663096304"/>
         <c:scaling>
           <c:orientation val="minMax"/>
         </c:scaling>
@@ -4948,7 +5513,7 @@
         <c:majorTickMark val="out"/>
         <c:minorTickMark val="none"/>
         <c:tickLblPos val="nextTo"/>
-        <c:crossAx val="-1732662800"/>
+        <c:crossAx val="-1663094256"/>
         <c:crosses val="autoZero"/>
         <c:auto val="1"/>
         <c:lblAlgn val="ctr"/>
@@ -4956,7 +5521,7 @@
         <c:noMultiLvlLbl val="0"/>
       </c:catAx>
       <c:valAx>
-        <c:axId val="-1732662800"/>
+        <c:axId val="-1663094256"/>
         <c:scaling>
           <c:orientation val="minMax"/>
         </c:scaling>
@@ -4978,7 +5543,7 @@
         <c:majorTickMark val="out"/>
         <c:minorTickMark val="none"/>
         <c:tickLblPos val="nextTo"/>
-        <c:crossAx val="-1732664160"/>
+        <c:crossAx val="-1663096304"/>
         <c:crosses val="autoZero"/>
         <c:crossBetween val="between"/>
       </c:valAx>
@@ -4993,7 +5558,7 @@
 </c:chartSpace>
 </file>
 
-<file path=word/charts/chart12.xml><?xml version="1.0" encoding="utf-8"?>
+<file path=word/charts/chart13.xml><?xml version="1.0" encoding="utf-8"?>
 <c:chartSpace xmlns:c="http://schemas.openxmlformats.org/drawingml/2006/chart" xmlns:a="http://schemas.openxmlformats.org/drawingml/2006/main" xmlns:r="http://schemas.openxmlformats.org/officeDocument/2006/relationships">
   <c:date1904 val="0"/>
   <c:lang val="en-US"/>
@@ -5168,11 +5733,11 @@
           <c:showBubbleSize val="0"/>
         </c:dLbls>
         <c:gapWidth val="150"/>
-        <c:axId val="-1735271808"/>
-        <c:axId val="-1840370784"/>
+        <c:axId val="-1663091088"/>
+        <c:axId val="-1663089040"/>
       </c:barChart>
       <c:catAx>
-        <c:axId val="-1735271808"/>
+        <c:axId val="-1663091088"/>
         <c:scaling>
           <c:orientation val="minMax"/>
         </c:scaling>
@@ -5182,7 +5747,7 @@
         <c:majorTickMark val="out"/>
         <c:minorTickMark val="none"/>
         <c:tickLblPos val="nextTo"/>
-        <c:crossAx val="-1840370784"/>
+        <c:crossAx val="-1663089040"/>
         <c:crosses val="autoZero"/>
         <c:auto val="1"/>
         <c:lblAlgn val="ctr"/>
@@ -5190,7 +5755,7 @@
         <c:noMultiLvlLbl val="0"/>
       </c:catAx>
       <c:valAx>
-        <c:axId val="-1840370784"/>
+        <c:axId val="-1663089040"/>
         <c:scaling>
           <c:orientation val="minMax"/>
         </c:scaling>
@@ -5212,7 +5777,7 @@
         <c:majorTickMark val="out"/>
         <c:minorTickMark val="none"/>
         <c:tickLblPos val="nextTo"/>
-        <c:crossAx val="-1735271808"/>
+        <c:crossAx val="-1663091088"/>
         <c:crosses val="autoZero"/>
         <c:crossBetween val="between"/>
       </c:valAx>
@@ -5881,7 +6446,7 @@
                 <c:formatCode>0.00</c:formatCode>
                 <c:ptCount val="5"/>
                 <c:pt idx="0">
-                  <c:v>9.727272727272712</c:v>
+                  <c:v>9.727272727272705</c:v>
                 </c:pt>
                 <c:pt idx="1">
                   <c:v>11.3030303030303</c:v>
@@ -5908,11 +6473,11 @@
           <c:showBubbleSize val="0"/>
         </c:dLbls>
         <c:gapWidth val="219"/>
-        <c:axId val="-1735173056"/>
-        <c:axId val="-1735170736"/>
+        <c:axId val="-1661418544"/>
+        <c:axId val="-1661416768"/>
       </c:barChart>
       <c:catAx>
-        <c:axId val="-1735173056"/>
+        <c:axId val="-1661418544"/>
         <c:scaling>
           <c:orientation val="minMax"/>
         </c:scaling>
@@ -5955,7 +6520,7 @@
             <a:endParaRPr lang="en-US"/>
           </a:p>
         </c:txPr>
-        <c:crossAx val="-1735170736"/>
+        <c:crossAx val="-1661416768"/>
         <c:crosses val="autoZero"/>
         <c:auto val="1"/>
         <c:lblAlgn val="ctr"/>
@@ -5963,7 +6528,7 @@
         <c:noMultiLvlLbl val="0"/>
       </c:catAx>
       <c:valAx>
-        <c:axId val="-1735170736"/>
+        <c:axId val="-1661416768"/>
         <c:scaling>
           <c:orientation val="minMax"/>
         </c:scaling>
@@ -6014,7 +6579,7 @@
             <a:endParaRPr lang="en-US"/>
           </a:p>
         </c:txPr>
-        <c:crossAx val="-1735173056"/>
+        <c:crossAx val="-1661418544"/>
         <c:crosses val="autoZero"/>
         <c:crossBetween val="between"/>
       </c:valAx>
@@ -6128,21 +6693,8 @@
                   <a:schemeClr val="tx1"/>
                 </a:solidFill>
               </a:rPr>
-              <a:t>Total Transactions by Device</a:t>
+              <a:t>Total Transactions by Device Models</a:t>
             </a:r>
-            <a:r>
-              <a:rPr lang="en-US" b="1" baseline="0">
-                <a:solidFill>
-                  <a:schemeClr val="tx1"/>
-                </a:solidFill>
-              </a:rPr>
-              <a:t> with Model Numbers</a:t>
-            </a:r>
-            <a:endParaRPr lang="en-US" b="1">
-              <a:solidFill>
-                <a:schemeClr val="tx1"/>
-              </a:solidFill>
-            </a:endParaRPr>
           </a:p>
         </c:rich>
       </c:tx>
@@ -6740,11 +7292,11 @@
           <c:showBubbleSize val="0"/>
         </c:dLbls>
         <c:gapWidth val="219"/>
-        <c:axId val="-1735320192"/>
-        <c:axId val="-1735329360"/>
+        <c:axId val="-1661384624"/>
+        <c:axId val="-1661382848"/>
       </c:barChart>
       <c:catAx>
-        <c:axId val="-1735320192"/>
+        <c:axId val="-1661384624"/>
         <c:scaling>
           <c:orientation val="minMax"/>
         </c:scaling>
@@ -6787,7 +7339,7 @@
             <a:endParaRPr lang="en-US"/>
           </a:p>
         </c:txPr>
-        <c:crossAx val="-1735329360"/>
+        <c:crossAx val="-1661382848"/>
         <c:crosses val="autoZero"/>
         <c:auto val="1"/>
         <c:lblAlgn val="ctr"/>
@@ -6795,7 +7347,7 @@
         <c:noMultiLvlLbl val="0"/>
       </c:catAx>
       <c:valAx>
-        <c:axId val="-1735329360"/>
+        <c:axId val="-1661382848"/>
         <c:scaling>
           <c:orientation val="minMax"/>
         </c:scaling>
@@ -6846,7 +7398,7 @@
             <a:endParaRPr lang="en-US"/>
           </a:p>
         </c:txPr>
-        <c:crossAx val="-1735320192"/>
+        <c:crossAx val="-1661384624"/>
         <c:crosses val="autoZero"/>
         <c:crossBetween val="between"/>
       </c:valAx>
@@ -7080,8 +7632,8 @@
               <c:idx val="7"/>
               <c:layout>
                 <c:manualLayout>
-                  <c:x val="-0.00283733764048725"/>
-                  <c:y val="0.126517752513312"/>
+                  <c:x val="-0.000698820727393234"/>
+                  <c:y val="0.139547616849118"/>
                 </c:manualLayout>
               </c:layout>
               <c:spPr>
@@ -7452,8 +8004,8 @@
           <c:showBubbleSize val="0"/>
         </c:dLbls>
         <c:gapWidth val="150"/>
-        <c:axId val="-1730811680"/>
-        <c:axId val="-1730808848"/>
+        <c:axId val="-1661345136"/>
+        <c:axId val="-1661453920"/>
       </c:barChart>
       <c:lineChart>
         <c:grouping val="standard"/>
@@ -7753,11 +8305,11 @@
         </c:dLbls>
         <c:marker val="1"/>
         <c:smooth val="0"/>
-        <c:axId val="-1730804208"/>
-        <c:axId val="-1730806528"/>
+        <c:axId val="-1661449552"/>
+        <c:axId val="-1661451872"/>
       </c:lineChart>
       <c:catAx>
-        <c:axId val="-1730811680"/>
+        <c:axId val="-1661345136"/>
         <c:scaling>
           <c:orientation val="minMax"/>
         </c:scaling>
@@ -7777,7 +8329,7 @@
             <a:endParaRPr lang="en-US"/>
           </a:p>
         </c:txPr>
-        <c:crossAx val="-1730808848"/>
+        <c:crossAx val="-1661453920"/>
         <c:crosses val="autoZero"/>
         <c:auto val="1"/>
         <c:lblAlgn val="ctr"/>
@@ -7785,7 +8337,7 @@
         <c:noMultiLvlLbl val="0"/>
       </c:catAx>
       <c:valAx>
-        <c:axId val="-1730808848"/>
+        <c:axId val="-1661453920"/>
         <c:scaling>
           <c:orientation val="minMax"/>
           <c:max val="70.0"/>
@@ -7809,13 +8361,13 @@
         <c:majorTickMark val="out"/>
         <c:minorTickMark val="none"/>
         <c:tickLblPos val="nextTo"/>
-        <c:crossAx val="-1730811680"/>
+        <c:crossAx val="-1661345136"/>
         <c:crosses val="autoZero"/>
         <c:crossBetween val="between"/>
         <c:majorUnit val="10.0"/>
       </c:valAx>
       <c:valAx>
-        <c:axId val="-1730806528"/>
+        <c:axId val="-1661451872"/>
         <c:scaling>
           <c:orientation val="minMax"/>
         </c:scaling>
@@ -7835,12 +8387,12 @@
             <a:endParaRPr lang="en-US"/>
           </a:p>
         </c:txPr>
-        <c:crossAx val="-1730804208"/>
+        <c:crossAx val="-1661449552"/>
         <c:crosses val="max"/>
         <c:crossBetween val="between"/>
       </c:valAx>
       <c:catAx>
-        <c:axId val="-1730804208"/>
+        <c:axId val="-1661449552"/>
         <c:scaling>
           <c:orientation val="minMax"/>
         </c:scaling>
@@ -7850,7 +8402,7 @@
         <c:majorTickMark val="out"/>
         <c:minorTickMark val="none"/>
         <c:tickLblPos val="nextTo"/>
-        <c:crossAx val="-1730806528"/>
+        <c:crossAx val="-1661451872"/>
         <c:crosses val="autoZero"/>
         <c:auto val="1"/>
         <c:lblAlgn val="ctr"/>
@@ -7912,7 +8464,7 @@
           <c:order val="0"/>
           <c:tx>
             <c:strRef>
-              <c:f>'[Brown Homework Project v3.xlsx]Calls &amp; Day of Week'!$J$14</c:f>
+              <c:f>'Calls &amp; Day of Week'!$J$14</c:f>
               <c:strCache>
                 <c:ptCount val="1"/>
                 <c:pt idx="0">
@@ -7934,68 +8486,6 @@
           </c:spPr>
           <c:invertIfNegative val="0"/>
           <c:dLbls>
-            <c:dLbl>
-              <c:idx val="5"/>
-              <c:spPr>
-                <a:noFill/>
-                <a:ln>
-                  <a:noFill/>
-                </a:ln>
-                <a:effectLst/>
-              </c:spPr>
-              <c:txPr>
-                <a:bodyPr/>
-                <a:lstStyle/>
-                <a:p>
-                  <a:pPr>
-                    <a:defRPr sz="1100" b="1">
-                      <a:solidFill>
-                        <a:schemeClr val="tx1"/>
-                      </a:solidFill>
-                    </a:defRPr>
-                  </a:pPr>
-                  <a:endParaRPr lang="en-US"/>
-                </a:p>
-              </c:txPr>
-              <c:dLblPos val="ctr"/>
-              <c:showLegendKey val="0"/>
-              <c:showVal val="1"/>
-              <c:showCatName val="0"/>
-              <c:showSerName val="0"/>
-              <c:showPercent val="0"/>
-              <c:showBubbleSize val="0"/>
-            </c:dLbl>
-            <c:dLbl>
-              <c:idx val="6"/>
-              <c:spPr>
-                <a:noFill/>
-                <a:ln>
-                  <a:noFill/>
-                </a:ln>
-                <a:effectLst/>
-              </c:spPr>
-              <c:txPr>
-                <a:bodyPr/>
-                <a:lstStyle/>
-                <a:p>
-                  <a:pPr>
-                    <a:defRPr sz="1400" b="1">
-                      <a:solidFill>
-                        <a:schemeClr val="tx1"/>
-                      </a:solidFill>
-                    </a:defRPr>
-                  </a:pPr>
-                  <a:endParaRPr lang="en-US"/>
-                </a:p>
-              </c:txPr>
-              <c:dLblPos val="ctr"/>
-              <c:showLegendKey val="0"/>
-              <c:showVal val="1"/>
-              <c:showCatName val="0"/>
-              <c:showSerName val="0"/>
-              <c:showPercent val="0"/>
-              <c:showBubbleSize val="0"/>
-            </c:dLbl>
             <c:spPr>
               <a:noFill/>
               <a:ln>
@@ -8033,59 +8523,59 @@
           </c:dLbls>
           <c:cat>
             <c:strRef>
-              <c:f>'[Brown Homework Project v3.xlsx]Calls &amp; Day of Week'!$I$15:$I$21</c:f>
+              <c:f>'Calls &amp; Day of Week'!$I$15:$I$21</c:f>
               <c:strCache>
                 <c:ptCount val="7"/>
                 <c:pt idx="0">
+                  <c:v>Saturday</c:v>
+                </c:pt>
+                <c:pt idx="1">
                   <c:v>Sunday</c:v>
                 </c:pt>
-                <c:pt idx="1">
+                <c:pt idx="2">
                   <c:v>Monday</c:v>
                 </c:pt>
-                <c:pt idx="2">
+                <c:pt idx="3">
                   <c:v>Tuesday</c:v>
                 </c:pt>
-                <c:pt idx="3">
+                <c:pt idx="4">
                   <c:v>Wednesday</c:v>
                 </c:pt>
-                <c:pt idx="4">
+                <c:pt idx="5">
                   <c:v>Thursday</c:v>
                 </c:pt>
-                <c:pt idx="5">
+                <c:pt idx="6">
                   <c:v>Friday</c:v>
-                </c:pt>
-                <c:pt idx="6">
-                  <c:v>Saturday</c:v>
                 </c:pt>
               </c:strCache>
             </c:strRef>
           </c:cat>
           <c:val>
             <c:numRef>
-              <c:f>'[Brown Homework Project v3.xlsx]Calls &amp; Day of Week'!$J$15:$J$21</c:f>
+              <c:f>'Calls &amp; Day of Week'!$J$15:$J$21</c:f>
               <c:numCache>
                 <c:formatCode>General</c:formatCode>
                 <c:ptCount val="7"/>
                 <c:pt idx="0">
+                  <c:v>191.0</c:v>
+                </c:pt>
+                <c:pt idx="1">
                   <c:v>188.0</c:v>
                 </c:pt>
-                <c:pt idx="1">
+                <c:pt idx="2">
                   <c:v>170.0</c:v>
                 </c:pt>
-                <c:pt idx="2">
+                <c:pt idx="3">
                   <c:v>151.0</c:v>
                 </c:pt>
-                <c:pt idx="3">
+                <c:pt idx="4">
                   <c:v>120.0</c:v>
                 </c:pt>
-                <c:pt idx="4">
+                <c:pt idx="5">
                   <c:v>116.0</c:v>
                 </c:pt>
-                <c:pt idx="5">
+                <c:pt idx="6">
                   <c:v>100.0</c:v>
-                </c:pt>
-                <c:pt idx="6">
-                  <c:v>191.0</c:v>
                 </c:pt>
               </c:numCache>
             </c:numRef>
@@ -8100,192 +8590,11 @@
           <c:showBubbleSize val="0"/>
         </c:dLbls>
         <c:gapWidth val="150"/>
-        <c:axId val="-1730977120"/>
-        <c:axId val="-1730974288"/>
+        <c:axId val="-1662228528"/>
+        <c:axId val="-1662226480"/>
       </c:barChart>
-      <c:lineChart>
-        <c:grouping val="standard"/>
-        <c:varyColors val="0"/>
-        <c:ser>
-          <c:idx val="1"/>
-          <c:order val="1"/>
-          <c:tx>
-            <c:strRef>
-              <c:f>'[Brown Homework Project v3.xlsx]Calls &amp; Day of Week'!$K$14</c:f>
-              <c:strCache>
-                <c:ptCount val="1"/>
-                <c:pt idx="0">
-                  <c:v>% Calls</c:v>
-                </c:pt>
-              </c:strCache>
-            </c:strRef>
-          </c:tx>
-          <c:spPr>
-            <a:ln>
-              <a:solidFill>
-                <a:schemeClr val="tx1"/>
-              </a:solidFill>
-            </a:ln>
-          </c:spPr>
-          <c:marker>
-            <c:symbol val="none"/>
-          </c:marker>
-          <c:dLbls>
-            <c:dLbl>
-              <c:idx val="5"/>
-              <c:spPr>
-                <a:noFill/>
-                <a:ln>
-                  <a:noFill/>
-                </a:ln>
-                <a:effectLst/>
-              </c:spPr>
-              <c:txPr>
-                <a:bodyPr wrap="square" lIns="38100" tIns="19050" rIns="38100" bIns="19050" anchor="ctr">
-                  <a:spAutoFit/>
-                </a:bodyPr>
-                <a:lstStyle/>
-                <a:p>
-                  <a:pPr>
-                    <a:defRPr b="1"/>
-                  </a:pPr>
-                  <a:endParaRPr lang="en-US"/>
-                </a:p>
-              </c:txPr>
-              <c:dLblPos val="t"/>
-              <c:showLegendKey val="0"/>
-              <c:showVal val="1"/>
-              <c:showCatName val="0"/>
-              <c:showSerName val="0"/>
-              <c:showPercent val="0"/>
-              <c:showBubbleSize val="0"/>
-            </c:dLbl>
-            <c:dLbl>
-              <c:idx val="6"/>
-              <c:spPr>
-                <a:noFill/>
-                <a:ln>
-                  <a:noFill/>
-                </a:ln>
-                <a:effectLst/>
-              </c:spPr>
-              <c:txPr>
-                <a:bodyPr wrap="square" lIns="38100" tIns="19050" rIns="38100" bIns="19050" anchor="ctr">
-                  <a:spAutoFit/>
-                </a:bodyPr>
-                <a:lstStyle/>
-                <a:p>
-                  <a:pPr>
-                    <a:defRPr b="1"/>
-                  </a:pPr>
-                  <a:endParaRPr lang="en-US"/>
-                </a:p>
-              </c:txPr>
-              <c:dLblPos val="t"/>
-              <c:showLegendKey val="0"/>
-              <c:showVal val="1"/>
-              <c:showCatName val="0"/>
-              <c:showSerName val="0"/>
-              <c:showPercent val="0"/>
-              <c:showBubbleSize val="0"/>
-            </c:dLbl>
-            <c:spPr>
-              <a:noFill/>
-              <a:ln>
-                <a:noFill/>
-              </a:ln>
-              <a:effectLst/>
-            </c:spPr>
-            <c:dLblPos val="t"/>
-            <c:showLegendKey val="0"/>
-            <c:showVal val="1"/>
-            <c:showCatName val="0"/>
-            <c:showSerName val="0"/>
-            <c:showPercent val="0"/>
-            <c:showBubbleSize val="0"/>
-            <c:showLeaderLines val="0"/>
-            <c:extLst>
-              <c:ext xmlns:c15="http://schemas.microsoft.com/office/drawing/2012/chart" uri="{CE6537A1-D6FC-4f65-9D91-7224C49458BB}">
-                <c15:showLeaderLines val="1"/>
-              </c:ext>
-            </c:extLst>
-          </c:dLbls>
-          <c:cat>
-            <c:strRef>
-              <c:f>'[Brown Homework Project v3.xlsx]Calls &amp; Day of Week'!$I$15:$I$21</c:f>
-              <c:strCache>
-                <c:ptCount val="7"/>
-                <c:pt idx="0">
-                  <c:v>Sunday</c:v>
-                </c:pt>
-                <c:pt idx="1">
-                  <c:v>Monday</c:v>
-                </c:pt>
-                <c:pt idx="2">
-                  <c:v>Tuesday</c:v>
-                </c:pt>
-                <c:pt idx="3">
-                  <c:v>Wednesday</c:v>
-                </c:pt>
-                <c:pt idx="4">
-                  <c:v>Thursday</c:v>
-                </c:pt>
-                <c:pt idx="5">
-                  <c:v>Friday</c:v>
-                </c:pt>
-                <c:pt idx="6">
-                  <c:v>Saturday</c:v>
-                </c:pt>
-              </c:strCache>
-            </c:strRef>
-          </c:cat>
-          <c:val>
-            <c:numRef>
-              <c:f>'[Brown Homework Project v3.xlsx]Calls &amp; Day of Week'!$K$15:$K$21</c:f>
-              <c:numCache>
-                <c:formatCode>0.0%</c:formatCode>
-                <c:ptCount val="7"/>
-                <c:pt idx="0">
-                  <c:v>0.181467181467182</c:v>
-                </c:pt>
-                <c:pt idx="1">
-                  <c:v>0.164092664092664</c:v>
-                </c:pt>
-                <c:pt idx="2">
-                  <c:v>0.145752895752896</c:v>
-                </c:pt>
-                <c:pt idx="3">
-                  <c:v>0.115830115830116</c:v>
-                </c:pt>
-                <c:pt idx="4">
-                  <c:v>0.111969111969112</c:v>
-                </c:pt>
-                <c:pt idx="5">
-                  <c:v>0.0965250965250965</c:v>
-                </c:pt>
-                <c:pt idx="6">
-                  <c:v>0.184362934362934</c:v>
-                </c:pt>
-              </c:numCache>
-            </c:numRef>
-          </c:val>
-          <c:smooth val="0"/>
-        </c:ser>
-        <c:dLbls>
-          <c:showLegendKey val="0"/>
-          <c:showVal val="0"/>
-          <c:showCatName val="0"/>
-          <c:showSerName val="0"/>
-          <c:showPercent val="0"/>
-          <c:showBubbleSize val="0"/>
-        </c:dLbls>
-        <c:marker val="1"/>
-        <c:smooth val="0"/>
-        <c:axId val="-1730939360"/>
-        <c:axId val="-1730971968"/>
-      </c:lineChart>
       <c:catAx>
-        <c:axId val="-1730977120"/>
+        <c:axId val="-1662228528"/>
         <c:scaling>
           <c:orientation val="minMax"/>
         </c:scaling>
@@ -8295,7 +8604,7 @@
         <c:majorTickMark val="out"/>
         <c:minorTickMark val="none"/>
         <c:tickLblPos val="nextTo"/>
-        <c:crossAx val="-1730974288"/>
+        <c:crossAx val="-1662226480"/>
         <c:crosses val="autoZero"/>
         <c:auto val="1"/>
         <c:lblAlgn val="ctr"/>
@@ -8303,7 +8612,7 @@
         <c:noMultiLvlLbl val="0"/>
       </c:catAx>
       <c:valAx>
-        <c:axId val="-1730974288"/>
+        <c:axId val="-1662226480"/>
         <c:scaling>
           <c:orientation val="minMax"/>
         </c:scaling>
@@ -8314,43 +8623,10 @@
         <c:majorTickMark val="out"/>
         <c:minorTickMark val="none"/>
         <c:tickLblPos val="nextTo"/>
-        <c:crossAx val="-1730977120"/>
+        <c:crossAx val="-1662228528"/>
         <c:crosses val="autoZero"/>
         <c:crossBetween val="between"/>
       </c:valAx>
-      <c:valAx>
-        <c:axId val="-1730971968"/>
-        <c:scaling>
-          <c:orientation val="minMax"/>
-        </c:scaling>
-        <c:delete val="0"/>
-        <c:axPos val="r"/>
-        <c:numFmt formatCode="0.0%" sourceLinked="1"/>
-        <c:majorTickMark val="out"/>
-        <c:minorTickMark val="none"/>
-        <c:tickLblPos val="nextTo"/>
-        <c:crossAx val="-1730939360"/>
-        <c:crosses val="max"/>
-        <c:crossBetween val="between"/>
-      </c:valAx>
-      <c:catAx>
-        <c:axId val="-1730939360"/>
-        <c:scaling>
-          <c:orientation val="minMax"/>
-        </c:scaling>
-        <c:delete val="1"/>
-        <c:axPos val="b"/>
-        <c:numFmt formatCode="General" sourceLinked="1"/>
-        <c:majorTickMark val="out"/>
-        <c:minorTickMark val="none"/>
-        <c:tickLblPos val="nextTo"/>
-        <c:crossAx val="-1730971968"/>
-        <c:crosses val="autoZero"/>
-        <c:auto val="1"/>
-        <c:lblAlgn val="ctr"/>
-        <c:lblOffset val="100"/>
-        <c:noMultiLvlLbl val="0"/>
-      </c:catAx>
     </c:plotArea>
     <c:plotVisOnly val="1"/>
     <c:dispBlanksAs val="gap"/>
@@ -8617,8 +8893,8 @@
         </c:dLbls>
         <c:gapWidth val="219"/>
         <c:overlap val="-27"/>
-        <c:axId val="-1734821040"/>
-        <c:axId val="-1734818208"/>
+        <c:axId val="-1839410352"/>
+        <c:axId val="-1839407520"/>
       </c:barChart>
       <c:lineChart>
         <c:grouping val="standard"/>
@@ -8918,11 +9194,11 @@
         </c:dLbls>
         <c:marker val="1"/>
         <c:smooth val="0"/>
-        <c:axId val="-1734813568"/>
-        <c:axId val="-1734815888"/>
+        <c:axId val="-1839402880"/>
+        <c:axId val="-1839405200"/>
       </c:lineChart>
       <c:catAx>
-        <c:axId val="-1734821040"/>
+        <c:axId val="-1839410352"/>
         <c:scaling>
           <c:orientation val="minMax"/>
         </c:scaling>
@@ -8965,7 +9241,7 @@
             <a:endParaRPr lang="en-US"/>
           </a:p>
         </c:txPr>
-        <c:crossAx val="-1734818208"/>
+        <c:crossAx val="-1839407520"/>
         <c:crosses val="autoZero"/>
         <c:auto val="1"/>
         <c:lblAlgn val="ctr"/>
@@ -8973,7 +9249,7 @@
         <c:noMultiLvlLbl val="0"/>
       </c:catAx>
       <c:valAx>
-        <c:axId val="-1734818208"/>
+        <c:axId val="-1839407520"/>
         <c:scaling>
           <c:orientation val="minMax"/>
         </c:scaling>
@@ -9024,12 +9300,12 @@
             <a:endParaRPr lang="en-US"/>
           </a:p>
         </c:txPr>
-        <c:crossAx val="-1734821040"/>
+        <c:crossAx val="-1839410352"/>
         <c:crosses val="autoZero"/>
         <c:crossBetween val="between"/>
       </c:valAx>
       <c:valAx>
-        <c:axId val="-1734815888"/>
+        <c:axId val="-1839405200"/>
         <c:scaling>
           <c:orientation val="minMax"/>
         </c:scaling>
@@ -9066,12 +9342,12 @@
             <a:endParaRPr lang="en-US"/>
           </a:p>
         </c:txPr>
-        <c:crossAx val="-1734813568"/>
+        <c:crossAx val="-1839402880"/>
         <c:crosses val="max"/>
         <c:crossBetween val="between"/>
       </c:valAx>
       <c:catAx>
-        <c:axId val="-1734813568"/>
+        <c:axId val="-1839402880"/>
         <c:scaling>
           <c:orientation val="minMax"/>
         </c:scaling>
@@ -9081,7 +9357,7 @@
         <c:majorTickMark val="none"/>
         <c:minorTickMark val="none"/>
         <c:tickLblPos val="nextTo"/>
-        <c:crossAx val="-1734815888"/>
+        <c:crossAx val="-1839405200"/>
         <c:crosses val="autoZero"/>
         <c:auto val="1"/>
         <c:lblAlgn val="ctr"/>
@@ -9188,7 +9464,685 @@
             </a:pPr>
             <a:r>
               <a:rPr lang="en-US" sz="1400"/>
-              <a:t>Deviation from Means - Duration / Call vs. # Calls</a:t>
+              <a:t>Duration</a:t>
+            </a:r>
+            <a:r>
+              <a:rPr lang="en-US" sz="1400" baseline="0"/>
+              <a:t> per Call </a:t>
+            </a:r>
+            <a:r>
+              <a:rPr lang="en-US" sz="1400"/>
+              <a:t>vs. Calls</a:t>
+            </a:r>
+          </a:p>
+        </c:rich>
+      </c:tx>
+      <c:overlay val="0"/>
+    </c:title>
+    <c:autoTitleDeleted val="0"/>
+    <c:plotArea>
+      <c:layout>
+        <c:manualLayout>
+          <c:layoutTarget val="inner"/>
+          <c:xMode val="edge"/>
+          <c:yMode val="edge"/>
+          <c:x val="0.111960133185586"/>
+          <c:y val="0.113374545602924"/>
+          <c:w val="0.810384858781922"/>
+          <c:h val="0.653918225928206"/>
+        </c:manualLayout>
+      </c:layout>
+      <c:barChart>
+        <c:barDir val="col"/>
+        <c:grouping val="clustered"/>
+        <c:varyColors val="0"/>
+        <c:ser>
+          <c:idx val="0"/>
+          <c:order val="0"/>
+          <c:tx>
+            <c:strRef>
+              <c:f>'Call Duration Hour of Day'!$B$36</c:f>
+              <c:strCache>
+                <c:ptCount val="1"/>
+                <c:pt idx="0">
+                  <c:v>Duration/ Call</c:v>
+                </c:pt>
+              </c:strCache>
+            </c:strRef>
+          </c:tx>
+          <c:invertIfNegative val="0"/>
+          <c:dLbls>
+            <c:spPr>
+              <a:noFill/>
+              <a:ln>
+                <a:noFill/>
+              </a:ln>
+              <a:effectLst/>
+            </c:spPr>
+            <c:txPr>
+              <a:bodyPr/>
+              <a:lstStyle/>
+              <a:p>
+                <a:pPr>
+                  <a:defRPr sz="900" b="1"/>
+                </a:pPr>
+                <a:endParaRPr lang="en-US"/>
+              </a:p>
+            </c:txPr>
+            <c:dLblPos val="ctr"/>
+            <c:showLegendKey val="0"/>
+            <c:showVal val="1"/>
+            <c:showCatName val="0"/>
+            <c:showSerName val="0"/>
+            <c:showPercent val="0"/>
+            <c:showBubbleSize val="0"/>
+            <c:showLeaderLines val="0"/>
+            <c:extLst>
+              <c:ext xmlns:c15="http://schemas.microsoft.com/office/drawing/2012/chart" uri="{CE6537A1-D6FC-4f65-9D91-7224C49458BB}">
+                <c15:showLeaderLines val="0"/>
+              </c:ext>
+            </c:extLst>
+          </c:dLbls>
+          <c:cat>
+            <c:strRef>
+              <c:f>'Call Duration Hour of Day'!$A$37:$A$60</c:f>
+              <c:strCache>
+                <c:ptCount val="24"/>
+                <c:pt idx="0">
+                  <c:v>12-1 AM</c:v>
+                </c:pt>
+                <c:pt idx="1">
+                  <c:v>1-2 AM</c:v>
+                </c:pt>
+                <c:pt idx="2">
+                  <c:v>2-3 AM</c:v>
+                </c:pt>
+                <c:pt idx="3">
+                  <c:v>3-4 AM</c:v>
+                </c:pt>
+                <c:pt idx="4">
+                  <c:v>4-5 AM</c:v>
+                </c:pt>
+                <c:pt idx="5">
+                  <c:v>5-6 AM</c:v>
+                </c:pt>
+                <c:pt idx="6">
+                  <c:v>6-7 AM</c:v>
+                </c:pt>
+                <c:pt idx="7">
+                  <c:v>7-8 AM</c:v>
+                </c:pt>
+                <c:pt idx="8">
+                  <c:v>8-9 AM</c:v>
+                </c:pt>
+                <c:pt idx="9">
+                  <c:v>9-10 AM</c:v>
+                </c:pt>
+                <c:pt idx="10">
+                  <c:v>10-11 AM</c:v>
+                </c:pt>
+                <c:pt idx="11">
+                  <c:v>11AM - 12 PM</c:v>
+                </c:pt>
+                <c:pt idx="12">
+                  <c:v>12-1 PM</c:v>
+                </c:pt>
+                <c:pt idx="13">
+                  <c:v>1-2 PM</c:v>
+                </c:pt>
+                <c:pt idx="14">
+                  <c:v>2-3 PM</c:v>
+                </c:pt>
+                <c:pt idx="15">
+                  <c:v>3-4 PM</c:v>
+                </c:pt>
+                <c:pt idx="16">
+                  <c:v>4-5 PM</c:v>
+                </c:pt>
+                <c:pt idx="17">
+                  <c:v>5-6 PM</c:v>
+                </c:pt>
+                <c:pt idx="18">
+                  <c:v>6-7 PM</c:v>
+                </c:pt>
+                <c:pt idx="19">
+                  <c:v>7-8 PM</c:v>
+                </c:pt>
+                <c:pt idx="20">
+                  <c:v>8-9 PM</c:v>
+                </c:pt>
+                <c:pt idx="21">
+                  <c:v>9-10 PM</c:v>
+                </c:pt>
+                <c:pt idx="22">
+                  <c:v>10-11 PM</c:v>
+                </c:pt>
+                <c:pt idx="23">
+                  <c:v>11 PM - 12 AM</c:v>
+                </c:pt>
+              </c:strCache>
+            </c:strRef>
+          </c:cat>
+          <c:val>
+            <c:numRef>
+              <c:f>'Call Duration Hour of Day'!$B$37:$B$60</c:f>
+              <c:numCache>
+                <c:formatCode>0</c:formatCode>
+                <c:ptCount val="24"/>
+                <c:pt idx="0">
+                  <c:v>515.65</c:v>
+                </c:pt>
+                <c:pt idx="1">
+                  <c:v>359.2708333333333</c:v>
+                </c:pt>
+                <c:pt idx="2">
+                  <c:v>351.3541666666668</c:v>
+                </c:pt>
+                <c:pt idx="3">
+                  <c:v>370.875</c:v>
+                </c:pt>
+                <c:pt idx="4">
+                  <c:v>357.1081081081081</c:v>
+                </c:pt>
+                <c:pt idx="5">
+                  <c:v>378.0980392156861</c:v>
+                </c:pt>
+                <c:pt idx="6">
+                  <c:v>407.9523809523808</c:v>
+                </c:pt>
+                <c:pt idx="7">
+                  <c:v>440.5833333333333</c:v>
+                </c:pt>
+                <c:pt idx="8">
+                  <c:v>338.0</c:v>
+                </c:pt>
+                <c:pt idx="9">
+                  <c:v>382.7560975609754</c:v>
+                </c:pt>
+                <c:pt idx="10">
+                  <c:v>386.6969696969697</c:v>
+                </c:pt>
+                <c:pt idx="11">
+                  <c:v>437.9189189189187</c:v>
+                </c:pt>
+                <c:pt idx="12">
+                  <c:v>331.7358490566036</c:v>
+                </c:pt>
+                <c:pt idx="13">
+                  <c:v>304.3023255813953</c:v>
+                </c:pt>
+                <c:pt idx="14">
+                  <c:v>294.1739130434783</c:v>
+                </c:pt>
+                <c:pt idx="15">
+                  <c:v>287.0232558139535</c:v>
+                </c:pt>
+                <c:pt idx="16">
+                  <c:v>432.24</c:v>
+                </c:pt>
+                <c:pt idx="17">
+                  <c:v>394.5384615384616</c:v>
+                </c:pt>
+                <c:pt idx="18">
+                  <c:v>571.5882352941177</c:v>
+                </c:pt>
+                <c:pt idx="19">
+                  <c:v>484.1162790697674</c:v>
+                </c:pt>
+                <c:pt idx="20">
+                  <c:v>387.1818181818182</c:v>
+                </c:pt>
+                <c:pt idx="21">
+                  <c:v>259.5111111111111</c:v>
+                </c:pt>
+                <c:pt idx="22">
+                  <c:v>329.4166666666667</c:v>
+                </c:pt>
+                <c:pt idx="23">
+                  <c:v>341.2564102564102</c:v>
+                </c:pt>
+              </c:numCache>
+            </c:numRef>
+          </c:val>
+        </c:ser>
+        <c:dLbls>
+          <c:showLegendKey val="0"/>
+          <c:showVal val="0"/>
+          <c:showCatName val="0"/>
+          <c:showSerName val="0"/>
+          <c:showPercent val="0"/>
+          <c:showBubbleSize val="0"/>
+        </c:dLbls>
+        <c:gapWidth val="150"/>
+        <c:axId val="-1839371088"/>
+        <c:axId val="-1839369040"/>
+      </c:barChart>
+      <c:lineChart>
+        <c:grouping val="standard"/>
+        <c:varyColors val="0"/>
+        <c:ser>
+          <c:idx val="1"/>
+          <c:order val="1"/>
+          <c:tx>
+            <c:strRef>
+              <c:f>'Call Duration Hour of Day'!$C$36</c:f>
+              <c:strCache>
+                <c:ptCount val="1"/>
+                <c:pt idx="0">
+                  <c:v>Calls</c:v>
+                </c:pt>
+              </c:strCache>
+            </c:strRef>
+          </c:tx>
+          <c:marker>
+            <c:symbol val="none"/>
+          </c:marker>
+          <c:dLbls>
+            <c:spPr>
+              <a:noFill/>
+              <a:ln>
+                <a:noFill/>
+              </a:ln>
+              <a:effectLst/>
+            </c:spPr>
+            <c:txPr>
+              <a:bodyPr/>
+              <a:lstStyle/>
+              <a:p>
+                <a:pPr>
+                  <a:defRPr sz="900"/>
+                </a:pPr>
+                <a:endParaRPr lang="en-US"/>
+              </a:p>
+            </c:txPr>
+            <c:dLblPos val="t"/>
+            <c:showLegendKey val="0"/>
+            <c:showVal val="1"/>
+            <c:showCatName val="0"/>
+            <c:showSerName val="0"/>
+            <c:showPercent val="0"/>
+            <c:showBubbleSize val="0"/>
+            <c:showLeaderLines val="0"/>
+            <c:extLst>
+              <c:ext xmlns:c15="http://schemas.microsoft.com/office/drawing/2012/chart" uri="{CE6537A1-D6FC-4f65-9D91-7224C49458BB}">
+                <c15:showLeaderLines val="0"/>
+              </c:ext>
+            </c:extLst>
+          </c:dLbls>
+          <c:cat>
+            <c:strRef>
+              <c:f>'Call Duration Hour of Day'!$A$37:$A$60</c:f>
+              <c:strCache>
+                <c:ptCount val="24"/>
+                <c:pt idx="0">
+                  <c:v>12-1 AM</c:v>
+                </c:pt>
+                <c:pt idx="1">
+                  <c:v>1-2 AM</c:v>
+                </c:pt>
+                <c:pt idx="2">
+                  <c:v>2-3 AM</c:v>
+                </c:pt>
+                <c:pt idx="3">
+                  <c:v>3-4 AM</c:v>
+                </c:pt>
+                <c:pt idx="4">
+                  <c:v>4-5 AM</c:v>
+                </c:pt>
+                <c:pt idx="5">
+                  <c:v>5-6 AM</c:v>
+                </c:pt>
+                <c:pt idx="6">
+                  <c:v>6-7 AM</c:v>
+                </c:pt>
+                <c:pt idx="7">
+                  <c:v>7-8 AM</c:v>
+                </c:pt>
+                <c:pt idx="8">
+                  <c:v>8-9 AM</c:v>
+                </c:pt>
+                <c:pt idx="9">
+                  <c:v>9-10 AM</c:v>
+                </c:pt>
+                <c:pt idx="10">
+                  <c:v>10-11 AM</c:v>
+                </c:pt>
+                <c:pt idx="11">
+                  <c:v>11AM - 12 PM</c:v>
+                </c:pt>
+                <c:pt idx="12">
+                  <c:v>12-1 PM</c:v>
+                </c:pt>
+                <c:pt idx="13">
+                  <c:v>1-2 PM</c:v>
+                </c:pt>
+                <c:pt idx="14">
+                  <c:v>2-3 PM</c:v>
+                </c:pt>
+                <c:pt idx="15">
+                  <c:v>3-4 PM</c:v>
+                </c:pt>
+                <c:pt idx="16">
+                  <c:v>4-5 PM</c:v>
+                </c:pt>
+                <c:pt idx="17">
+                  <c:v>5-6 PM</c:v>
+                </c:pt>
+                <c:pt idx="18">
+                  <c:v>6-7 PM</c:v>
+                </c:pt>
+                <c:pt idx="19">
+                  <c:v>7-8 PM</c:v>
+                </c:pt>
+                <c:pt idx="20">
+                  <c:v>8-9 PM</c:v>
+                </c:pt>
+                <c:pt idx="21">
+                  <c:v>9-10 PM</c:v>
+                </c:pt>
+                <c:pt idx="22">
+                  <c:v>10-11 PM</c:v>
+                </c:pt>
+                <c:pt idx="23">
+                  <c:v>11 PM - 12 AM</c:v>
+                </c:pt>
+              </c:strCache>
+            </c:strRef>
+          </c:cat>
+          <c:val>
+            <c:numRef>
+              <c:f>'Call Duration Hour of Day'!$C$37:$C$60</c:f>
+              <c:numCache>
+                <c:formatCode>General</c:formatCode>
+                <c:ptCount val="24"/>
+                <c:pt idx="0">
+                  <c:v>40.0</c:v>
+                </c:pt>
+                <c:pt idx="1">
+                  <c:v>48.0</c:v>
+                </c:pt>
+                <c:pt idx="2">
+                  <c:v>48.0</c:v>
+                </c:pt>
+                <c:pt idx="3">
+                  <c:v>40.0</c:v>
+                </c:pt>
+                <c:pt idx="4">
+                  <c:v>37.0</c:v>
+                </c:pt>
+                <c:pt idx="5">
+                  <c:v>51.0</c:v>
+                </c:pt>
+                <c:pt idx="6">
+                  <c:v>63.0</c:v>
+                </c:pt>
+                <c:pt idx="7">
+                  <c:v>36.0</c:v>
+                </c:pt>
+                <c:pt idx="8">
+                  <c:v>47.0</c:v>
+                </c:pt>
+                <c:pt idx="9">
+                  <c:v>41.0</c:v>
+                </c:pt>
+                <c:pt idx="10">
+                  <c:v>33.0</c:v>
+                </c:pt>
+                <c:pt idx="11">
+                  <c:v>37.0</c:v>
+                </c:pt>
+                <c:pt idx="12">
+                  <c:v>53.0</c:v>
+                </c:pt>
+                <c:pt idx="13">
+                  <c:v>43.0</c:v>
+                </c:pt>
+                <c:pt idx="14">
+                  <c:v>46.0</c:v>
+                </c:pt>
+                <c:pt idx="15">
+                  <c:v>43.0</c:v>
+                </c:pt>
+                <c:pt idx="16">
+                  <c:v>50.0</c:v>
+                </c:pt>
+                <c:pt idx="17">
+                  <c:v>39.0</c:v>
+                </c:pt>
+                <c:pt idx="18">
+                  <c:v>34.0</c:v>
+                </c:pt>
+                <c:pt idx="19">
+                  <c:v>43.0</c:v>
+                </c:pt>
+                <c:pt idx="20">
+                  <c:v>44.0</c:v>
+                </c:pt>
+                <c:pt idx="21">
+                  <c:v>45.0</c:v>
+                </c:pt>
+                <c:pt idx="22">
+                  <c:v>36.0</c:v>
+                </c:pt>
+                <c:pt idx="23">
+                  <c:v>39.0</c:v>
+                </c:pt>
+              </c:numCache>
+            </c:numRef>
+          </c:val>
+          <c:smooth val="0"/>
+        </c:ser>
+        <c:dLbls>
+          <c:showLegendKey val="0"/>
+          <c:showVal val="0"/>
+          <c:showCatName val="0"/>
+          <c:showSerName val="0"/>
+          <c:showPercent val="0"/>
+          <c:showBubbleSize val="0"/>
+        </c:dLbls>
+        <c:marker val="1"/>
+        <c:smooth val="0"/>
+        <c:axId val="-1839361744"/>
+        <c:axId val="-1839365136"/>
+      </c:lineChart>
+      <c:catAx>
+        <c:axId val="-1839371088"/>
+        <c:scaling>
+          <c:orientation val="minMax"/>
+        </c:scaling>
+        <c:delete val="0"/>
+        <c:axPos val="b"/>
+        <c:numFmt formatCode="General" sourceLinked="0"/>
+        <c:majorTickMark val="out"/>
+        <c:minorTickMark val="none"/>
+        <c:tickLblPos val="nextTo"/>
+        <c:txPr>
+          <a:bodyPr rot="-5400000" vert="horz"/>
+          <a:lstStyle/>
+          <a:p>
+            <a:pPr>
+              <a:defRPr/>
+            </a:pPr>
+            <a:endParaRPr lang="en-US"/>
+          </a:p>
+        </c:txPr>
+        <c:crossAx val="-1839369040"/>
+        <c:crosses val="autoZero"/>
+        <c:auto val="1"/>
+        <c:lblAlgn val="ctr"/>
+        <c:lblOffset val="100"/>
+        <c:noMultiLvlLbl val="0"/>
+      </c:catAx>
+      <c:valAx>
+        <c:axId val="-1839369040"/>
+        <c:scaling>
+          <c:orientation val="minMax"/>
+        </c:scaling>
+        <c:delete val="0"/>
+        <c:axPos val="l"/>
+        <c:majorGridlines/>
+        <c:title>
+          <c:tx>
+            <c:rich>
+              <a:bodyPr rot="-5400000" vert="horz"/>
+              <a:lstStyle/>
+              <a:p>
+                <a:pPr>
+                  <a:defRPr sz="1050" b="1">
+                    <a:solidFill>
+                      <a:schemeClr val="tx1"/>
+                    </a:solidFill>
+                  </a:defRPr>
+                </a:pPr>
+                <a:r>
+                  <a:rPr lang="en-US" sz="1050" b="1">
+                    <a:solidFill>
+                      <a:schemeClr val="tx1"/>
+                    </a:solidFill>
+                  </a:rPr>
+                  <a:t>Duration per Call</a:t>
+                </a:r>
+              </a:p>
+            </c:rich>
+          </c:tx>
+          <c:layout>
+            <c:manualLayout>
+              <c:xMode val="edge"/>
+              <c:yMode val="edge"/>
+              <c:x val="0.0116800717602206"/>
+              <c:y val="0.326882905068965"/>
+            </c:manualLayout>
+          </c:layout>
+          <c:overlay val="0"/>
+        </c:title>
+        <c:numFmt formatCode="0" sourceLinked="1"/>
+        <c:majorTickMark val="out"/>
+        <c:minorTickMark val="none"/>
+        <c:tickLblPos val="nextTo"/>
+        <c:crossAx val="-1839371088"/>
+        <c:crosses val="autoZero"/>
+        <c:crossBetween val="between"/>
+      </c:valAx>
+      <c:valAx>
+        <c:axId val="-1839365136"/>
+        <c:scaling>
+          <c:orientation val="minMax"/>
+        </c:scaling>
+        <c:delete val="0"/>
+        <c:axPos val="r"/>
+        <c:title>
+          <c:tx>
+            <c:rich>
+              <a:bodyPr rot="-5400000" vert="horz"/>
+              <a:lstStyle/>
+              <a:p>
+                <a:pPr>
+                  <a:defRPr/>
+                </a:pPr>
+                <a:r>
+                  <a:rPr lang="en-US"/>
+                  <a:t>Number of Calls</a:t>
+                </a:r>
+              </a:p>
+            </c:rich>
+          </c:tx>
+          <c:layout>
+            <c:manualLayout>
+              <c:xMode val="edge"/>
+              <c:yMode val="edge"/>
+              <c:x val="0.969577020883289"/>
+              <c:y val="0.372920154528009"/>
+            </c:manualLayout>
+          </c:layout>
+          <c:overlay val="0"/>
+        </c:title>
+        <c:numFmt formatCode="General" sourceLinked="1"/>
+        <c:majorTickMark val="out"/>
+        <c:minorTickMark val="none"/>
+        <c:tickLblPos val="nextTo"/>
+        <c:crossAx val="-1839361744"/>
+        <c:crosses val="max"/>
+        <c:crossBetween val="between"/>
+      </c:valAx>
+      <c:catAx>
+        <c:axId val="-1839361744"/>
+        <c:scaling>
+          <c:orientation val="minMax"/>
+        </c:scaling>
+        <c:delete val="1"/>
+        <c:axPos val="b"/>
+        <c:numFmt formatCode="General" sourceLinked="0"/>
+        <c:majorTickMark val="out"/>
+        <c:minorTickMark val="none"/>
+        <c:tickLblPos val="nextTo"/>
+        <c:crossAx val="-1839365136"/>
+        <c:crosses val="autoZero"/>
+        <c:auto val="1"/>
+        <c:lblAlgn val="ctr"/>
+        <c:lblOffset val="100"/>
+        <c:noMultiLvlLbl val="0"/>
+      </c:catAx>
+    </c:plotArea>
+    <c:legend>
+      <c:legendPos val="b"/>
+      <c:layout>
+        <c:manualLayout>
+          <c:xMode val="edge"/>
+          <c:yMode val="edge"/>
+          <c:x val="0.6471649812387"/>
+          <c:y val="0.127928933437504"/>
+          <c:w val="0.221423685675654"/>
+          <c:h val="0.0551224306838188"/>
+        </c:manualLayout>
+      </c:layout>
+      <c:overlay val="1"/>
+    </c:legend>
+    <c:plotVisOnly val="1"/>
+    <c:dispBlanksAs val="gap"/>
+    <c:showDLblsOverMax val="0"/>
+  </c:chart>
+  <c:externalData r:id="rId2">
+    <c:autoUpdate val="0"/>
+  </c:externalData>
+</c:chartSpace>
+</file>
+
+<file path=word/charts/chart9.xml><?xml version="1.0" encoding="utf-8"?>
+<c:chartSpace xmlns:c="http://schemas.openxmlformats.org/drawingml/2006/chart" xmlns:a="http://schemas.openxmlformats.org/drawingml/2006/main" xmlns:r="http://schemas.openxmlformats.org/officeDocument/2006/relationships">
+  <c:date1904 val="0"/>
+  <c:lang val="en-US"/>
+  <c:roundedCorners val="0"/>
+  <mc:AlternateContent xmlns:mc="http://schemas.openxmlformats.org/markup-compatibility/2006">
+    <mc:Choice xmlns:c14="http://schemas.microsoft.com/office/drawing/2007/8/2/chart" Requires="c14">
+      <c14:style val="105"/>
+    </mc:Choice>
+    <mc:Fallback>
+      <c:style val="5"/>
+    </mc:Fallback>
+  </mc:AlternateContent>
+  <c:clrMapOvr bg1="lt1" tx1="dk1" bg2="lt2" tx2="dk2" accent1="accent1" accent2="accent2" accent3="accent3" accent4="accent4" accent5="accent5" accent6="accent6" hlink="hlink" folHlink="folHlink"/>
+  <c:chart>
+    <c:title>
+      <c:tx>
+        <c:rich>
+          <a:bodyPr/>
+          <a:lstStyle/>
+          <a:p>
+            <a:pPr>
+              <a:defRPr sz="1400"/>
+            </a:pPr>
+            <a:r>
+              <a:rPr lang="en-US" sz="1400"/>
+              <a:t>Duration per Call vs. Calls</a:t>
+            </a:r>
+          </a:p>
+          <a:p>
+            <a:pPr>
+              <a:defRPr sz="1400"/>
+            </a:pPr>
+            <a:r>
+              <a:rPr lang="en-US" sz="1400"/>
+              <a:t>(Deviation from Means)</a:t>
             </a:r>
           </a:p>
         </c:rich>
@@ -9207,11 +10161,11 @@
           <c:order val="0"/>
           <c:tx>
             <c:strRef>
-              <c:f>'Call Duration'!$F$62</c:f>
+              <c:f>'Call Duration Hour of Day'!$F$36</c:f>
               <c:strCache>
                 <c:ptCount val="1"/>
                 <c:pt idx="0">
-                  <c:v>Duration/ Call</c:v>
+                  <c:v>Duration per Call (Deviation from Mean)</c:v>
                 </c:pt>
               </c:strCache>
             </c:strRef>
@@ -9219,7 +10173,7 @@
           <c:invertIfNegative val="0"/>
           <c:cat>
             <c:strRef>
-              <c:f>'Call Duration'!$E$63:$E$86</c:f>
+              <c:f>'Call Duration Hour of Day'!$E$37:$E$60</c:f>
               <c:strCache>
                 <c:ptCount val="24"/>
                 <c:pt idx="0">
@@ -9299,7 +10253,7 @@
           </c:cat>
           <c:val>
             <c:numRef>
-              <c:f>'Call Duration'!$F$63:$F$86</c:f>
+              <c:f>'Call Duration Hour of Day'!$F$37:$F$60</c:f>
               <c:numCache>
                 <c:formatCode>0</c:formatCode>
                 <c:ptCount val="24"/>
@@ -9343,13 +10297,13 @@
                   <c:v>-49.23699150173604</c:v>
                 </c:pt>
                 <c:pt idx="13">
-                  <c:v>-76.67051497694445</c:v>
+                  <c:v>-76.67051497694447</c:v>
                 </c:pt>
                 <c:pt idx="14">
-                  <c:v>-86.79892751486155</c:v>
+                  <c:v>-86.79892751486157</c:v>
                 </c:pt>
                 <c:pt idx="15">
-                  <c:v>-93.9495847443864</c:v>
+                  <c:v>-93.94958474438638</c:v>
                 </c:pt>
                 <c:pt idx="16">
                   <c:v>51.26715944166016</c:v>
@@ -9388,8 +10342,8 @@
           <c:showBubbleSize val="0"/>
         </c:dLbls>
         <c:gapWidth val="150"/>
-        <c:axId val="-1734783776"/>
-        <c:axId val="-1734781456"/>
+        <c:axId val="-1839332160"/>
+        <c:axId val="-1839629440"/>
       </c:barChart>
       <c:lineChart>
         <c:grouping val="standard"/>
@@ -9399,22 +10353,22 @@
           <c:order val="1"/>
           <c:tx>
             <c:strRef>
-              <c:f>'Call Duration'!$G$62</c:f>
+              <c:f>'Call Duration Hour of Day'!$G$36</c:f>
               <c:strCache>
                 <c:ptCount val="1"/>
                 <c:pt idx="0">
-                  <c:v># Calls</c:v>
+                  <c:v>Number of Calls (Deviation from Mean)</c:v>
                 </c:pt>
               </c:strCache>
             </c:strRef>
           </c:tx>
           <c:spPr>
-            <a:ln w="19050">
+            <a:ln>
               <a:solidFill>
-                <a:sysClr val="windowText" lastClr="000000">
+                <a:schemeClr val="tx1">
                   <a:lumMod val="65000"/>
                   <a:lumOff val="35000"/>
-                </a:sysClr>
+                </a:schemeClr>
               </a:solidFill>
             </a:ln>
           </c:spPr>
@@ -9423,7 +10377,7 @@
           </c:marker>
           <c:cat>
             <c:strRef>
-              <c:f>'Call Duration'!$E$63:$E$86</c:f>
+              <c:f>'Call Duration Hour of Day'!$E$37:$E$60</c:f>
               <c:strCache>
                 <c:ptCount val="24"/>
                 <c:pt idx="0">
@@ -9503,7 +10457,7 @@
           </c:cat>
           <c:val>
             <c:numRef>
-              <c:f>'Call Duration'!$G$63:$G$86</c:f>
+              <c:f>'Call Duration Hour of Day'!$G$37:$G$60</c:f>
               <c:numCache>
                 <c:formatCode>0.0</c:formatCode>
                 <c:ptCount val="24"/>
@@ -9511,10 +10465,10 @@
                   <c:v>-3.166666666666664</c:v>
                 </c:pt>
                 <c:pt idx="1">
-                  <c:v>4.83333333333334</c:v>
+                  <c:v>4.833333333333338</c:v>
                 </c:pt>
                 <c:pt idx="2">
-                  <c:v>4.83333333333334</c:v>
+                  <c:v>4.833333333333338</c:v>
                 </c:pt>
                 <c:pt idx="3">
                   <c:v>-3.166666666666664</c:v>
@@ -9523,10 +10477,10 @@
                   <c:v>-6.166666666666664</c:v>
                 </c:pt>
                 <c:pt idx="5">
-                  <c:v>7.83333333333334</c:v>
+                  <c:v>7.833333333333338</c:v>
                 </c:pt>
                 <c:pt idx="6">
-                  <c:v>19.8333333333333</c:v>
+                  <c:v>19.83333333333332</c:v>
                 </c:pt>
                 <c:pt idx="7">
                   <c:v>-7.166666666666664</c:v>
@@ -9556,13 +10510,13 @@
                   <c:v>-0.166666666666664</c:v>
                 </c:pt>
                 <c:pt idx="16">
-                  <c:v>6.83333333333334</c:v>
+                  <c:v>6.833333333333338</c:v>
                 </c:pt>
                 <c:pt idx="17">
                   <c:v>-4.166666666666664</c:v>
                 </c:pt>
                 <c:pt idx="18">
-                  <c:v>-9.16666666666667</c:v>
+                  <c:v>-9.166666666666667</c:v>
                 </c:pt>
                 <c:pt idx="19">
                   <c:v>-0.166666666666664</c:v>
@@ -9594,11 +10548,11 @@
         </c:dLbls>
         <c:marker val="1"/>
         <c:smooth val="0"/>
-        <c:axId val="-1734776304"/>
-        <c:axId val="-1734778624"/>
+        <c:axId val="-1839286128"/>
+        <c:axId val="-1839632880"/>
       </c:lineChart>
       <c:catAx>
-        <c:axId val="-1734783776"/>
+        <c:axId val="-1839332160"/>
         <c:scaling>
           <c:orientation val="minMax"/>
         </c:scaling>
@@ -9618,7 +10572,7 @@
             <a:endParaRPr lang="en-US"/>
           </a:p>
         </c:txPr>
-        <c:crossAx val="-1734781456"/>
+        <c:crossAx val="-1839629440"/>
         <c:crosses val="autoZero"/>
         <c:auto val="1"/>
         <c:lblAlgn val="ctr"/>
@@ -9626,7 +10580,7 @@
         <c:noMultiLvlLbl val="0"/>
       </c:catAx>
       <c:valAx>
-        <c:axId val="-1734781456"/>
+        <c:axId val="-1839629440"/>
         <c:scaling>
           <c:orientation val="minMax"/>
           <c:max val="200.0"/>
@@ -9635,31 +10589,83 @@
         <c:delete val="0"/>
         <c:axPos val="l"/>
         <c:majorGridlines/>
+        <c:title>
+          <c:tx>
+            <c:rich>
+              <a:bodyPr rot="-5400000" vert="horz"/>
+              <a:lstStyle/>
+              <a:p>
+                <a:pPr>
+                  <a:defRPr/>
+                </a:pPr>
+                <a:r>
+                  <a:rPr lang="en-US"/>
+                  <a:t>Duration per Call (Deviation from Mean Duration/Call)</a:t>
+                </a:r>
+              </a:p>
+            </c:rich>
+          </c:tx>
+          <c:layout>
+            <c:manualLayout>
+              <c:xMode val="edge"/>
+              <c:yMode val="edge"/>
+              <c:x val="0.0168824955349606"/>
+              <c:y val="0.152647359757996"/>
+            </c:manualLayout>
+          </c:layout>
+          <c:overlay val="0"/>
+        </c:title>
         <c:numFmt formatCode="0" sourceLinked="1"/>
         <c:majorTickMark val="out"/>
         <c:minorTickMark val="none"/>
         <c:tickLblPos val="nextTo"/>
-        <c:crossAx val="-1734783776"/>
+        <c:crossAx val="-1839332160"/>
         <c:crosses val="autoZero"/>
         <c:crossBetween val="between"/>
       </c:valAx>
       <c:valAx>
-        <c:axId val="-1734778624"/>
+        <c:axId val="-1839632880"/>
         <c:scaling>
           <c:orientation val="minMax"/>
         </c:scaling>
         <c:delete val="0"/>
         <c:axPos val="r"/>
+        <c:title>
+          <c:tx>
+            <c:rich>
+              <a:bodyPr rot="-5400000" vert="horz"/>
+              <a:lstStyle/>
+              <a:p>
+                <a:pPr>
+                  <a:defRPr/>
+                </a:pPr>
+                <a:r>
+                  <a:rPr lang="en-US"/>
+                  <a:t>Number of Calls (Deviation from Mean # of Calls)</a:t>
+                </a:r>
+              </a:p>
+            </c:rich>
+          </c:tx>
+          <c:layout>
+            <c:manualLayout>
+              <c:xMode val="edge"/>
+              <c:yMode val="edge"/>
+              <c:x val="0.965920320180093"/>
+              <c:y val="0.193304226802158"/>
+            </c:manualLayout>
+          </c:layout>
+          <c:overlay val="0"/>
+        </c:title>
         <c:numFmt formatCode="0.0" sourceLinked="1"/>
         <c:majorTickMark val="out"/>
         <c:minorTickMark val="none"/>
         <c:tickLblPos val="nextTo"/>
-        <c:crossAx val="-1734776304"/>
+        <c:crossAx val="-1839286128"/>
         <c:crosses val="max"/>
         <c:crossBetween val="between"/>
       </c:valAx>
       <c:catAx>
-        <c:axId val="-1734776304"/>
+        <c:axId val="-1839286128"/>
         <c:scaling>
           <c:orientation val="minMax"/>
         </c:scaling>
@@ -9669,332 +10675,7 @@
         <c:majorTickMark val="out"/>
         <c:minorTickMark val="none"/>
         <c:tickLblPos val="nextTo"/>
-        <c:crossAx val="-1734778624"/>
-        <c:crosses val="autoZero"/>
-        <c:auto val="1"/>
-        <c:lblAlgn val="ctr"/>
-        <c:lblOffset val="100"/>
-        <c:noMultiLvlLbl val="0"/>
-      </c:catAx>
-    </c:plotArea>
-    <c:legend>
-      <c:legendPos val="b"/>
-      <c:overlay val="0"/>
-    </c:legend>
-    <c:plotVisOnly val="1"/>
-    <c:dispBlanksAs val="gap"/>
-    <c:showDLblsOverMax val="0"/>
-  </c:chart>
-  <c:externalData r:id="rId2">
-    <c:autoUpdate val="0"/>
-  </c:externalData>
-</c:chartSpace>
-</file>
-
-<file path=word/charts/chart9.xml><?xml version="1.0" encoding="utf-8"?>
-<c:chartSpace xmlns:c="http://schemas.openxmlformats.org/drawingml/2006/chart" xmlns:a="http://schemas.openxmlformats.org/drawingml/2006/main" xmlns:r="http://schemas.openxmlformats.org/officeDocument/2006/relationships">
-  <c:date1904 val="0"/>
-  <c:lang val="en-US"/>
-  <c:roundedCorners val="0"/>
-  <mc:AlternateContent xmlns:mc="http://schemas.openxmlformats.org/markup-compatibility/2006">
-    <mc:Choice xmlns:c14="http://schemas.microsoft.com/office/drawing/2007/8/2/chart" Requires="c14">
-      <c14:style val="102"/>
-    </mc:Choice>
-    <mc:Fallback>
-      <c:style val="2"/>
-    </mc:Fallback>
-  </mc:AlternateContent>
-  <c:clrMapOvr bg1="lt1" tx1="dk1" bg2="lt2" tx2="dk2" accent1="accent1" accent2="accent2" accent3="accent3" accent4="accent4" accent5="accent5" accent6="accent6" hlink="hlink" folHlink="folHlink"/>
-  <c:chart>
-    <c:title>
-      <c:tx>
-        <c:rich>
-          <a:bodyPr/>
-          <a:lstStyle/>
-          <a:p>
-            <a:pPr>
-              <a:defRPr sz="1400"/>
-            </a:pPr>
-            <a:r>
-              <a:rPr lang="en-US" sz="1400" b="1" i="0" baseline="0">
-                <a:effectLst/>
-              </a:rPr>
-              <a:t>Deviation from Means - Duration / Call vs. # Calls</a:t>
-            </a:r>
-            <a:endParaRPr lang="en-US" sz="1400">
-              <a:effectLst/>
-            </a:endParaRPr>
-          </a:p>
-        </c:rich>
-      </c:tx>
-      <c:overlay val="0"/>
-    </c:title>
-    <c:autoTitleDeleted val="0"/>
-    <c:plotArea>
-      <c:layout/>
-      <c:barChart>
-        <c:barDir val="col"/>
-        <c:grouping val="clustered"/>
-        <c:varyColors val="0"/>
-        <c:ser>
-          <c:idx val="4"/>
-          <c:order val="1"/>
-          <c:tx>
-            <c:strRef>
-              <c:f>'Call Duration Day of Week'!$W$3</c:f>
-              <c:strCache>
-                <c:ptCount val="1"/>
-                <c:pt idx="0">
-                  <c:v>Duration/ Call</c:v>
-                </c:pt>
-              </c:strCache>
-            </c:strRef>
-          </c:tx>
-          <c:spPr>
-            <a:solidFill>
-              <a:schemeClr val="accent3"/>
-            </a:solidFill>
-          </c:spPr>
-          <c:invertIfNegative val="0"/>
-          <c:cat>
-            <c:strRef>
-              <c:f>'Call Duration Day of Week'!$R$4:$R$10</c:f>
-              <c:strCache>
-                <c:ptCount val="7"/>
-                <c:pt idx="0">
-                  <c:v>Saturday</c:v>
-                </c:pt>
-                <c:pt idx="1">
-                  <c:v>Sunday</c:v>
-                </c:pt>
-                <c:pt idx="2">
-                  <c:v>Monday</c:v>
-                </c:pt>
-                <c:pt idx="3">
-                  <c:v>Tuesday</c:v>
-                </c:pt>
-                <c:pt idx="4">
-                  <c:v>Wednesday</c:v>
-                </c:pt>
-                <c:pt idx="5">
-                  <c:v>Thursday</c:v>
-                </c:pt>
-                <c:pt idx="6">
-                  <c:v>Friday</c:v>
-                </c:pt>
-              </c:strCache>
-            </c:strRef>
-          </c:cat>
-          <c:val>
-            <c:numRef>
-              <c:f>'Call Duration Day of Week'!$W$4:$W$10</c:f>
-              <c:numCache>
-                <c:formatCode>0</c:formatCode>
-                <c:ptCount val="7"/>
-                <c:pt idx="0">
-                  <c:v>-41.34858334365924</c:v>
-                </c:pt>
-                <c:pt idx="1">
-                  <c:v>42.00409328480441</c:v>
-                </c:pt>
-                <c:pt idx="2">
-                  <c:v>-16.14437562951662</c:v>
-                </c:pt>
-                <c:pt idx="3">
-                  <c:v>2.797223651705281</c:v>
-                </c:pt>
-                <c:pt idx="4">
-                  <c:v>-25.99914226308168</c:v>
-                </c:pt>
-                <c:pt idx="5">
-                  <c:v>58.79539214987387</c:v>
-                </c:pt>
-                <c:pt idx="6">
-                  <c:v>-20.10460785012623</c:v>
-                </c:pt>
-              </c:numCache>
-            </c:numRef>
-          </c:val>
-        </c:ser>
-        <c:dLbls>
-          <c:showLegendKey val="0"/>
-          <c:showVal val="0"/>
-          <c:showCatName val="0"/>
-          <c:showSerName val="0"/>
-          <c:showPercent val="0"/>
-          <c:showBubbleSize val="0"/>
-        </c:dLbls>
-        <c:gapWidth val="150"/>
-        <c:axId val="-1734755488"/>
-        <c:axId val="-1734753168"/>
-      </c:barChart>
-      <c:lineChart>
-        <c:grouping val="standard"/>
-        <c:varyColors val="0"/>
-        <c:ser>
-          <c:idx val="3"/>
-          <c:order val="0"/>
-          <c:tx>
-            <c:strRef>
-              <c:f>'Call Duration Day of Week'!$V$3</c:f>
-              <c:strCache>
-                <c:ptCount val="1"/>
-                <c:pt idx="0">
-                  <c:v># Calls</c:v>
-                </c:pt>
-              </c:strCache>
-            </c:strRef>
-          </c:tx>
-          <c:spPr>
-            <a:ln w="19050">
-              <a:solidFill>
-                <a:schemeClr val="tx1">
-                  <a:lumMod val="75000"/>
-                  <a:lumOff val="25000"/>
-                </a:schemeClr>
-              </a:solidFill>
-            </a:ln>
-          </c:spPr>
-          <c:marker>
-            <c:symbol val="none"/>
-          </c:marker>
-          <c:cat>
-            <c:strRef>
-              <c:f>'Call Duration Day of Week'!$R$4:$R$10</c:f>
-              <c:strCache>
-                <c:ptCount val="7"/>
-                <c:pt idx="0">
-                  <c:v>Saturday</c:v>
-                </c:pt>
-                <c:pt idx="1">
-                  <c:v>Sunday</c:v>
-                </c:pt>
-                <c:pt idx="2">
-                  <c:v>Monday</c:v>
-                </c:pt>
-                <c:pt idx="3">
-                  <c:v>Tuesday</c:v>
-                </c:pt>
-                <c:pt idx="4">
-                  <c:v>Wednesday</c:v>
-                </c:pt>
-                <c:pt idx="5">
-                  <c:v>Thursday</c:v>
-                </c:pt>
-                <c:pt idx="6">
-                  <c:v>Friday</c:v>
-                </c:pt>
-              </c:strCache>
-            </c:strRef>
-          </c:cat>
-          <c:val>
-            <c:numRef>
-              <c:f>'Call Duration Day of Week'!$V$4:$V$10</c:f>
-              <c:numCache>
-                <c:formatCode>General</c:formatCode>
-                <c:ptCount val="7"/>
-                <c:pt idx="0">
-                  <c:v>18.0</c:v>
-                </c:pt>
-                <c:pt idx="1">
-                  <c:v>27.0</c:v>
-                </c:pt>
-                <c:pt idx="2">
-                  <c:v>11.0</c:v>
-                </c:pt>
-                <c:pt idx="3">
-                  <c:v>10.0</c:v>
-                </c:pt>
-                <c:pt idx="4">
-                  <c:v>-19.0</c:v>
-                </c:pt>
-                <c:pt idx="5">
-                  <c:v>-17.0</c:v>
-                </c:pt>
-                <c:pt idx="6">
-                  <c:v>-30.0</c:v>
-                </c:pt>
-              </c:numCache>
-            </c:numRef>
-          </c:val>
-          <c:smooth val="0"/>
-        </c:ser>
-        <c:dLbls>
-          <c:showLegendKey val="0"/>
-          <c:showVal val="0"/>
-          <c:showCatName val="0"/>
-          <c:showSerName val="0"/>
-          <c:showPercent val="0"/>
-          <c:showBubbleSize val="0"/>
-        </c:dLbls>
-        <c:marker val="1"/>
-        <c:smooth val="0"/>
-        <c:axId val="-1734748016"/>
-        <c:axId val="-1734750336"/>
-      </c:lineChart>
-      <c:catAx>
-        <c:axId val="-1734755488"/>
-        <c:scaling>
-          <c:orientation val="minMax"/>
-        </c:scaling>
-        <c:delete val="0"/>
-        <c:axPos val="b"/>
-        <c:numFmt formatCode="General" sourceLinked="0"/>
-        <c:majorTickMark val="out"/>
-        <c:minorTickMark val="none"/>
-        <c:tickLblPos val="nextTo"/>
-        <c:crossAx val="-1734753168"/>
-        <c:crosses val="autoZero"/>
-        <c:auto val="1"/>
-        <c:lblAlgn val="ctr"/>
-        <c:lblOffset val="100"/>
-        <c:noMultiLvlLbl val="0"/>
-      </c:catAx>
-      <c:valAx>
-        <c:axId val="-1734753168"/>
-        <c:scaling>
-          <c:orientation val="minMax"/>
-          <c:max val="80.0"/>
-          <c:min val="-50.0"/>
-        </c:scaling>
-        <c:delete val="0"/>
-        <c:axPos val="l"/>
-        <c:majorGridlines/>
-        <c:numFmt formatCode="0" sourceLinked="1"/>
-        <c:majorTickMark val="out"/>
-        <c:minorTickMark val="none"/>
-        <c:tickLblPos val="nextTo"/>
-        <c:crossAx val="-1734755488"/>
-        <c:crosses val="autoZero"/>
-        <c:crossBetween val="between"/>
-      </c:valAx>
-      <c:valAx>
-        <c:axId val="-1734750336"/>
-        <c:scaling>
-          <c:orientation val="minMax"/>
-        </c:scaling>
-        <c:delete val="0"/>
-        <c:axPos val="r"/>
-        <c:numFmt formatCode="General" sourceLinked="1"/>
-        <c:majorTickMark val="out"/>
-        <c:minorTickMark val="none"/>
-        <c:tickLblPos val="nextTo"/>
-        <c:crossAx val="-1734748016"/>
-        <c:crosses val="max"/>
-        <c:crossBetween val="between"/>
-      </c:valAx>
-      <c:catAx>
-        <c:axId val="-1734748016"/>
-        <c:scaling>
-          <c:orientation val="minMax"/>
-        </c:scaling>
-        <c:delete val="1"/>
-        <c:axPos val="b"/>
-        <c:numFmt formatCode="General" sourceLinked="0"/>
-        <c:majorTickMark val="out"/>
-        <c:minorTickMark val="none"/>
-        <c:tickLblPos val="nextTo"/>
-        <c:crossAx val="-1734750336"/>
+        <c:crossAx val="-1839632880"/>
         <c:crosses val="autoZero"/>
         <c:auto val="1"/>
         <c:lblAlgn val="ctr"/>
@@ -10319,12 +11000,12 @@
   </a:clrScheme>
   <a:fontScheme name="Office">
     <a:majorFont>
-      <a:latin typeface="Cambria"/>
+      <a:latin typeface="Cambria" panose="020F0302020204030204"/>
       <a:ea typeface=""/>
       <a:cs typeface=""/>
-      <a:font script="Jpan" typeface="ＭＳ Ｐゴシック"/>
+      <a:font script="Jpan" typeface="Yu Gothic Light"/>
       <a:font script="Hang" typeface="맑은 고딕"/>
-      <a:font script="Hans" typeface="宋体"/>
+      <a:font script="Hans" typeface="DengXian Light"/>
       <a:font script="Hant" typeface="新細明體"/>
       <a:font script="Arab" typeface="Times New Roman"/>
       <a:font script="Hebr" typeface="Times New Roman"/>
@@ -10354,12 +11035,12 @@
       <a:font script="Geor" typeface="Sylfaen"/>
     </a:majorFont>
     <a:minorFont>
-      <a:latin typeface="Calibri"/>
+      <a:latin typeface="Calibri" panose="020F0502020204030204"/>
       <a:ea typeface=""/>
       <a:cs typeface=""/>
-      <a:font script="Jpan" typeface="ＭＳ Ｐゴシック"/>
+      <a:font script="Jpan" typeface="Yu Gothic"/>
       <a:font script="Hang" typeface="맑은 고딕"/>
-      <a:font script="Hans" typeface="宋体"/>
+      <a:font script="Hans" typeface="DengXian"/>
       <a:font script="Hant" typeface="新細明體"/>
       <a:font script="Arab" typeface="Arial"/>
       <a:font script="Hebr" typeface="Arial"/>
@@ -10600,12 +11281,12 @@
   </a:clrScheme>
   <a:fontScheme name="Office">
     <a:majorFont>
-      <a:latin typeface="Cambria"/>
+      <a:latin typeface="Cambria" panose="020F0302020204030204"/>
       <a:ea typeface=""/>
       <a:cs typeface=""/>
-      <a:font script="Jpan" typeface="ＭＳ Ｐゴシック"/>
+      <a:font script="Jpan" typeface="Yu Gothic Light"/>
       <a:font script="Hang" typeface="맑은 고딕"/>
-      <a:font script="Hans" typeface="宋体"/>
+      <a:font script="Hans" typeface="DengXian Light"/>
       <a:font script="Hant" typeface="新細明體"/>
       <a:font script="Arab" typeface="Times New Roman"/>
       <a:font script="Hebr" typeface="Times New Roman"/>
@@ -10635,12 +11316,293 @@
       <a:font script="Geor" typeface="Sylfaen"/>
     </a:majorFont>
     <a:minorFont>
-      <a:latin typeface="Calibri"/>
+      <a:latin typeface="Calibri" panose="020F0502020204030204"/>
       <a:ea typeface=""/>
       <a:cs typeface=""/>
-      <a:font script="Jpan" typeface="ＭＳ Ｐゴシック"/>
+      <a:font script="Jpan" typeface="Yu Gothic"/>
       <a:font script="Hang" typeface="맑은 고딕"/>
-      <a:font script="Hans" typeface="宋体"/>
+      <a:font script="Hans" typeface="DengXian"/>
+      <a:font script="Hant" typeface="新細明體"/>
+      <a:font script="Arab" typeface="Arial"/>
+      <a:font script="Hebr" typeface="Arial"/>
+      <a:font script="Thai" typeface="Tahoma"/>
+      <a:font script="Ethi" typeface="Nyala"/>
+      <a:font script="Beng" typeface="Vrinda"/>
+      <a:font script="Gujr" typeface="Shruti"/>
+      <a:font script="Khmr" typeface="DaunPenh"/>
+      <a:font script="Knda" typeface="Tunga"/>
+      <a:font script="Guru" typeface="Raavi"/>
+      <a:font script="Cans" typeface="Euphemia"/>
+      <a:font script="Cher" typeface="Plantagenet Cherokee"/>
+      <a:font script="Yiii" typeface="Microsoft Yi Baiti"/>
+      <a:font script="Tibt" typeface="Microsoft Himalaya"/>
+      <a:font script="Thaa" typeface="MV Boli"/>
+      <a:font script="Deva" typeface="Mangal"/>
+      <a:font script="Telu" typeface="Gautami"/>
+      <a:font script="Taml" typeface="Latha"/>
+      <a:font script="Syrc" typeface="Estrangelo Edessa"/>
+      <a:font script="Orya" typeface="Kalinga"/>
+      <a:font script="Mlym" typeface="Kartika"/>
+      <a:font script="Laoo" typeface="DokChampa"/>
+      <a:font script="Sinh" typeface="Iskoola Pota"/>
+      <a:font script="Mong" typeface="Mongolian Baiti"/>
+      <a:font script="Viet" typeface="Arial"/>
+      <a:font script="Uigh" typeface="Microsoft Uighur"/>
+      <a:font script="Geor" typeface="Sylfaen"/>
+    </a:minorFont>
+  </a:fontScheme>
+  <a:fmtScheme name="Office">
+    <a:fillStyleLst>
+      <a:solidFill>
+        <a:schemeClr val="phClr"/>
+      </a:solidFill>
+      <a:gradFill rotWithShape="1">
+        <a:gsLst>
+          <a:gs pos="0">
+            <a:schemeClr val="phClr">
+              <a:tint val="50000"/>
+              <a:satMod val="300000"/>
+            </a:schemeClr>
+          </a:gs>
+          <a:gs pos="35000">
+            <a:schemeClr val="phClr">
+              <a:tint val="37000"/>
+              <a:satMod val="300000"/>
+            </a:schemeClr>
+          </a:gs>
+          <a:gs pos="100000">
+            <a:schemeClr val="phClr">
+              <a:tint val="15000"/>
+              <a:satMod val="350000"/>
+            </a:schemeClr>
+          </a:gs>
+        </a:gsLst>
+        <a:lin ang="16200000" scaled="1"/>
+      </a:gradFill>
+      <a:gradFill rotWithShape="1">
+        <a:gsLst>
+          <a:gs pos="0">
+            <a:schemeClr val="phClr">
+              <a:shade val="51000"/>
+              <a:satMod val="130000"/>
+            </a:schemeClr>
+          </a:gs>
+          <a:gs pos="80000">
+            <a:schemeClr val="phClr">
+              <a:shade val="93000"/>
+              <a:satMod val="130000"/>
+            </a:schemeClr>
+          </a:gs>
+          <a:gs pos="100000">
+            <a:schemeClr val="phClr">
+              <a:shade val="94000"/>
+              <a:satMod val="135000"/>
+            </a:schemeClr>
+          </a:gs>
+        </a:gsLst>
+        <a:lin ang="16200000" scaled="0"/>
+      </a:gradFill>
+    </a:fillStyleLst>
+    <a:lnStyleLst>
+      <a:ln w="9525" cap="flat" cmpd="sng" algn="ctr">
+        <a:solidFill>
+          <a:schemeClr val="phClr">
+            <a:shade val="95000"/>
+            <a:satMod val="105000"/>
+          </a:schemeClr>
+        </a:solidFill>
+        <a:prstDash val="solid"/>
+      </a:ln>
+      <a:ln w="25400" cap="flat" cmpd="sng" algn="ctr">
+        <a:solidFill>
+          <a:schemeClr val="phClr"/>
+        </a:solidFill>
+        <a:prstDash val="solid"/>
+      </a:ln>
+      <a:ln w="38100" cap="flat" cmpd="sng" algn="ctr">
+        <a:solidFill>
+          <a:schemeClr val="phClr"/>
+        </a:solidFill>
+        <a:prstDash val="solid"/>
+      </a:ln>
+    </a:lnStyleLst>
+    <a:effectStyleLst>
+      <a:effectStyle>
+        <a:effectLst>
+          <a:outerShdw blurRad="40000" dist="20000" dir="5400000" rotWithShape="0">
+            <a:srgbClr val="000000">
+              <a:alpha val="38000"/>
+            </a:srgbClr>
+          </a:outerShdw>
+        </a:effectLst>
+      </a:effectStyle>
+      <a:effectStyle>
+        <a:effectLst>
+          <a:outerShdw blurRad="40000" dist="23000" dir="5400000" rotWithShape="0">
+            <a:srgbClr val="000000">
+              <a:alpha val="35000"/>
+            </a:srgbClr>
+          </a:outerShdw>
+        </a:effectLst>
+      </a:effectStyle>
+      <a:effectStyle>
+        <a:effectLst>
+          <a:outerShdw blurRad="40000" dist="23000" dir="5400000" rotWithShape="0">
+            <a:srgbClr val="000000">
+              <a:alpha val="35000"/>
+            </a:srgbClr>
+          </a:outerShdw>
+        </a:effectLst>
+        <a:scene3d>
+          <a:camera prst="orthographicFront">
+            <a:rot lat="0" lon="0" rev="0"/>
+          </a:camera>
+          <a:lightRig rig="threePt" dir="t">
+            <a:rot lat="0" lon="0" rev="1200000"/>
+          </a:lightRig>
+        </a:scene3d>
+        <a:sp3d>
+          <a:bevelT w="63500" h="25400"/>
+        </a:sp3d>
+      </a:effectStyle>
+    </a:effectStyleLst>
+    <a:bgFillStyleLst>
+      <a:solidFill>
+        <a:schemeClr val="phClr"/>
+      </a:solidFill>
+      <a:gradFill rotWithShape="1">
+        <a:gsLst>
+          <a:gs pos="0">
+            <a:schemeClr val="phClr">
+              <a:tint val="40000"/>
+              <a:satMod val="350000"/>
+            </a:schemeClr>
+          </a:gs>
+          <a:gs pos="40000">
+            <a:schemeClr val="phClr">
+              <a:tint val="45000"/>
+              <a:shade val="99000"/>
+              <a:satMod val="350000"/>
+            </a:schemeClr>
+          </a:gs>
+          <a:gs pos="100000">
+            <a:schemeClr val="phClr">
+              <a:shade val="20000"/>
+              <a:satMod val="255000"/>
+            </a:schemeClr>
+          </a:gs>
+        </a:gsLst>
+        <a:path path="circle">
+          <a:fillToRect l="50000" t="-80000" r="50000" b="180000"/>
+        </a:path>
+      </a:gradFill>
+      <a:gradFill rotWithShape="1">
+        <a:gsLst>
+          <a:gs pos="0">
+            <a:schemeClr val="phClr">
+              <a:tint val="80000"/>
+              <a:satMod val="300000"/>
+            </a:schemeClr>
+          </a:gs>
+          <a:gs pos="100000">
+            <a:schemeClr val="phClr">
+              <a:shade val="30000"/>
+              <a:satMod val="200000"/>
+            </a:schemeClr>
+          </a:gs>
+        </a:gsLst>
+        <a:path path="circle">
+          <a:fillToRect l="50000" t="50000" r="50000" b="50000"/>
+        </a:path>
+      </a:gradFill>
+    </a:bgFillStyleLst>
+  </a:fmtScheme>
+</a:themeOverride>
+</file>
+
+<file path=word/theme/themeOverride3.xml><?xml version="1.0" encoding="utf-8"?>
+<a:themeOverride xmlns:a="http://schemas.openxmlformats.org/drawingml/2006/main">
+  <a:clrScheme name="Office">
+    <a:dk1>
+      <a:sysClr val="windowText" lastClr="000000"/>
+    </a:dk1>
+    <a:lt1>
+      <a:sysClr val="window" lastClr="FFFFFF"/>
+    </a:lt1>
+    <a:dk2>
+      <a:srgbClr val="1F497D"/>
+    </a:dk2>
+    <a:lt2>
+      <a:srgbClr val="EEECE1"/>
+    </a:lt2>
+    <a:accent1>
+      <a:srgbClr val="4F81BD"/>
+    </a:accent1>
+    <a:accent2>
+      <a:srgbClr val="C0504D"/>
+    </a:accent2>
+    <a:accent3>
+      <a:srgbClr val="9BBB59"/>
+    </a:accent3>
+    <a:accent4>
+      <a:srgbClr val="8064A2"/>
+    </a:accent4>
+    <a:accent5>
+      <a:srgbClr val="4BACC6"/>
+    </a:accent5>
+    <a:accent6>
+      <a:srgbClr val="F79646"/>
+    </a:accent6>
+    <a:hlink>
+      <a:srgbClr val="0000FF"/>
+    </a:hlink>
+    <a:folHlink>
+      <a:srgbClr val="800080"/>
+    </a:folHlink>
+  </a:clrScheme>
+  <a:fontScheme name="Office">
+    <a:majorFont>
+      <a:latin typeface="Cambria" panose="020F0302020204030204"/>
+      <a:ea typeface=""/>
+      <a:cs typeface=""/>
+      <a:font script="Jpan" typeface="Yu Gothic Light"/>
+      <a:font script="Hang" typeface="맑은 고딕"/>
+      <a:font script="Hans" typeface="DengXian Light"/>
+      <a:font script="Hant" typeface="新細明體"/>
+      <a:font script="Arab" typeface="Times New Roman"/>
+      <a:font script="Hebr" typeface="Times New Roman"/>
+      <a:font script="Thai" typeface="Tahoma"/>
+      <a:font script="Ethi" typeface="Nyala"/>
+      <a:font script="Beng" typeface="Vrinda"/>
+      <a:font script="Gujr" typeface="Shruti"/>
+      <a:font script="Khmr" typeface="MoolBoran"/>
+      <a:font script="Knda" typeface="Tunga"/>
+      <a:font script="Guru" typeface="Raavi"/>
+      <a:font script="Cans" typeface="Euphemia"/>
+      <a:font script="Cher" typeface="Plantagenet Cherokee"/>
+      <a:font script="Yiii" typeface="Microsoft Yi Baiti"/>
+      <a:font script="Tibt" typeface="Microsoft Himalaya"/>
+      <a:font script="Thaa" typeface="MV Boli"/>
+      <a:font script="Deva" typeface="Mangal"/>
+      <a:font script="Telu" typeface="Gautami"/>
+      <a:font script="Taml" typeface="Latha"/>
+      <a:font script="Syrc" typeface="Estrangelo Edessa"/>
+      <a:font script="Orya" typeface="Kalinga"/>
+      <a:font script="Mlym" typeface="Kartika"/>
+      <a:font script="Laoo" typeface="DokChampa"/>
+      <a:font script="Sinh" typeface="Iskoola Pota"/>
+      <a:font script="Mong" typeface="Mongolian Baiti"/>
+      <a:font script="Viet" typeface="Times New Roman"/>
+      <a:font script="Uigh" typeface="Microsoft Uighur"/>
+      <a:font script="Geor" typeface="Sylfaen"/>
+    </a:majorFont>
+    <a:minorFont>
+      <a:latin typeface="Calibri" panose="020F0502020204030204"/>
+      <a:ea typeface=""/>
+      <a:cs typeface=""/>
+      <a:font script="Jpan" typeface="Yu Gothic"/>
+      <a:font script="Hang" typeface="맑은 고딕"/>
+      <a:font script="Hans" typeface="DengXian"/>
       <a:font script="Hant" typeface="新細明體"/>
       <a:font script="Arab" typeface="Arial"/>
       <a:font script="Hebr" typeface="Arial"/>

</xml_diff>